<commit_message>
[FIX] Conflicto con el Single-Responsability Principle en la clase Pokemon.java, para esto se añadió [ADD] la clase TRNRcurar.java. [UPD] del archivo instrucciones.docx con la explicación para el conflicto con SRP
</commit_message>
<xml_diff>
--- a/Instrucciones.docx
+++ b/Instrucciones.docx
@@ -1,10 +1,10 @@
 
 <file path=word/document.xml><?xml version="1.0" encoding="utf-8"?>
-<w:document xmlns:wpc="http://schemas.microsoft.com/office/word/2010/wordprocessingCanvas" xmlns:cx="http://schemas.microsoft.com/office/drawing/2014/chartex" xmlns:cx1="http://schemas.microsoft.com/office/drawing/2015/9/8/chartex" xmlns:cx2="http://schemas.microsoft.com/office/drawing/2015/10/21/chartex" xmlns:cx3="http://schemas.microsoft.com/office/drawing/2016/5/9/chartex" xmlns:cx4="http://schemas.microsoft.com/office/drawing/2016/5/10/chartex" xmlns:cx5="http://schemas.microsoft.com/office/drawing/2016/5/11/chartex" xmlns:cx6="http://schemas.microsoft.com/office/drawing/2016/5/12/chartex" xmlns:cx7="http://schemas.microsoft.com/office/drawing/2016/5/13/chartex" xmlns:cx8="http://schemas.microsoft.com/office/drawing/2016/5/14/chartex" xmlns:mc="http://schemas.openxmlformats.org/markup-compatibility/2006" xmlns:aink="http://schemas.microsoft.com/office/drawing/2016/ink" xmlns:am3d="http://schemas.microsoft.com/office/drawing/2017/model3d" xmlns:o="urn:schemas-microsoft-com:office:office" xmlns:r="http://schemas.openxmlformats.org/officeDocument/2006/relationships" xmlns:m="http://schemas.openxmlformats.org/officeDocument/2006/math" xmlns:v="urn:schemas-microsoft-com:vml" xmlns:wp14="http://schemas.microsoft.com/office/word/2010/wordprocessingDrawing" xmlns:wp="http://schemas.openxmlformats.org/drawingml/2006/wordprocessingDrawing" xmlns:w10="urn:schemas-microsoft-com:office:word" xmlns:w="http://schemas.openxmlformats.org/wordprocessingml/2006/main" xmlns:w14="http://schemas.microsoft.com/office/word/2010/wordml" xmlns:w15="http://schemas.microsoft.com/office/word/2012/wordml" xmlns:w16cid="http://schemas.microsoft.com/office/word/2016/wordml/cid" xmlns:w16se="http://schemas.microsoft.com/office/word/2015/wordml/symex" xmlns:wpg="http://schemas.microsoft.com/office/word/2010/wordprocessingGroup" xmlns:wpi="http://schemas.microsoft.com/office/word/2010/wordprocessingInk" xmlns:wne="http://schemas.microsoft.com/office/word/2006/wordml" xmlns:wps="http://schemas.microsoft.com/office/word/2010/wordprocessingShape" mc:Ignorable="w14 w15 w16se w16cid wp14">
+<w:document xmlns:wpc="http://schemas.microsoft.com/office/word/2010/wordprocessingCanvas" xmlns:cx="http://schemas.microsoft.com/office/drawing/2014/chartex" xmlns:mc="http://schemas.openxmlformats.org/markup-compatibility/2006" xmlns:o="urn:schemas-microsoft-com:office:office" xmlns:r="http://schemas.openxmlformats.org/officeDocument/2006/relationships" xmlns:m="http://schemas.openxmlformats.org/officeDocument/2006/math" xmlns:v="urn:schemas-microsoft-com:vml" xmlns:wp14="http://schemas.microsoft.com/office/word/2010/wordprocessingDrawing" xmlns:wp="http://schemas.openxmlformats.org/drawingml/2006/wordprocessingDrawing" xmlns:w10="urn:schemas-microsoft-com:office:word" xmlns:w="http://schemas.openxmlformats.org/wordprocessingml/2006/main" xmlns:w14="http://schemas.microsoft.com/office/word/2010/wordml" xmlns:w15="http://schemas.microsoft.com/office/word/2012/wordml" xmlns:w16se="http://schemas.microsoft.com/office/word/2015/wordml/symex" xmlns:wpg="http://schemas.microsoft.com/office/word/2010/wordprocessingGroup" xmlns:wpi="http://schemas.microsoft.com/office/word/2010/wordprocessingInk" xmlns:wne="http://schemas.microsoft.com/office/word/2006/wordml" xmlns:wps="http://schemas.microsoft.com/office/word/2010/wordprocessingShape" mc:Ignorable="w14 w15 w16se wp14">
   <w:body>
     <w:p>
       <w:pPr>
-        <w:pStyle w:val="Title"/>
+        <w:pStyle w:val="Ttulo"/>
       </w:pPr>
       <w:r>
         <w:t xml:space="preserve">Taller </w:t>
@@ -16,7 +16,7 @@
     <w:p/>
     <w:p>
       <w:pPr>
-        <w:pStyle w:val="Heading1"/>
+        <w:pStyle w:val="Ttulo1"/>
       </w:pPr>
       <w:r>
         <w:t xml:space="preserve">Objetivos: </w:t>
@@ -24,7 +24,7 @@
     </w:p>
     <w:p>
       <w:pPr>
-        <w:pStyle w:val="ListParagraph"/>
+        <w:pStyle w:val="Prrafodelista"/>
         <w:numPr>
           <w:ilvl w:val="0"/>
           <w:numId w:val="2"/>
@@ -36,7 +36,7 @@
     </w:p>
     <w:p>
       <w:pPr>
-        <w:pStyle w:val="ListParagraph"/>
+        <w:pStyle w:val="Prrafodelista"/>
         <w:numPr>
           <w:ilvl w:val="0"/>
           <w:numId w:val="2"/>
@@ -48,7 +48,7 @@
     </w:p>
     <w:p>
       <w:pPr>
-        <w:pStyle w:val="ListParagraph"/>
+        <w:pStyle w:val="Prrafodelista"/>
         <w:numPr>
           <w:ilvl w:val="0"/>
           <w:numId w:val="2"/>
@@ -57,12 +57,10 @@
       <w:r>
         <w:t>Utilizar Git como herramienta de apoyo al trabajo colaborativo.</w:t>
       </w:r>
-      <w:bookmarkStart w:id="0" w:name="_GoBack"/>
-      <w:bookmarkEnd w:id="0"/>
     </w:p>
     <w:p>
       <w:pPr>
-        <w:pStyle w:val="Heading1"/>
+        <w:pStyle w:val="Ttulo1"/>
       </w:pPr>
       <w:r>
         <w:t>Instrucciones</w:t>
@@ -71,7 +69,7 @@
     <w:p/>
     <w:p>
       <w:pPr>
-        <w:pStyle w:val="ListParagraph"/>
+        <w:pStyle w:val="Prrafodelista"/>
         <w:numPr>
           <w:ilvl w:val="0"/>
           <w:numId w:val="9"/>
@@ -83,7 +81,7 @@
     </w:p>
     <w:p>
       <w:pPr>
-        <w:pStyle w:val="ListParagraph"/>
+        <w:pStyle w:val="Prrafodelista"/>
         <w:numPr>
           <w:ilvl w:val="0"/>
           <w:numId w:val="9"/>
@@ -112,7 +110,7 @@
     </w:p>
     <w:p>
       <w:pPr>
-        <w:pStyle w:val="ListParagraph"/>
+        <w:pStyle w:val="Prrafodelista"/>
         <w:numPr>
           <w:ilvl w:val="0"/>
           <w:numId w:val="9"/>
@@ -132,7 +130,7 @@
       <w:hyperlink r:id="rId7" w:history="1">
         <w:r>
           <w:rPr>
-            <w:rStyle w:val="Hyperlink"/>
+            <w:rStyle w:val="Hipervnculo"/>
           </w:rPr>
           <w:t>https://github.com/djurado/solid</w:t>
         </w:r>
@@ -140,7 +138,7 @@
     </w:p>
     <w:p>
       <w:pPr>
-        <w:pStyle w:val="ListParagraph"/>
+        <w:pStyle w:val="Prrafodelista"/>
         <w:numPr>
           <w:ilvl w:val="0"/>
           <w:numId w:val="9"/>
@@ -160,7 +158,7 @@
     </w:p>
     <w:p>
       <w:pPr>
-        <w:pStyle w:val="ListParagraph"/>
+        <w:pStyle w:val="Prrafodelista"/>
         <w:numPr>
           <w:ilvl w:val="0"/>
           <w:numId w:val="9"/>
@@ -193,7 +191,7 @@
     </w:p>
     <w:p>
       <w:pPr>
-        <w:pStyle w:val="ListParagraph"/>
+        <w:pStyle w:val="Prrafodelista"/>
         <w:numPr>
           <w:ilvl w:val="0"/>
           <w:numId w:val="9"/>
@@ -220,7 +218,7 @@
     </w:p>
     <w:p>
       <w:pPr>
-        <w:pStyle w:val="Heading1"/>
+        <w:pStyle w:val="Ttulo1"/>
       </w:pPr>
       <w:r>
         <w:t>Conteste</w:t>
@@ -241,7 +239,7 @@
     <w:p/>
     <w:p>
       <w:pPr>
-        <w:pStyle w:val="ListParagraph"/>
+        <w:pStyle w:val="Prrafodelista"/>
         <w:numPr>
           <w:ilvl w:val="0"/>
           <w:numId w:val="10"/>
@@ -250,10 +248,200 @@
       <w:r>
         <w:t>SRP:</w:t>
       </w:r>
+      <w:r>
+        <w:t xml:space="preserve"> </w:t>
+      </w:r>
     </w:p>
     <w:p>
       <w:pPr>
-        <w:pStyle w:val="ListParagraph"/>
+        <w:pStyle w:val="Prrafodelista"/>
+        <w:ind w:left="1416"/>
+        <w:rPr>
+          <w:sz w:val="22"/>
+          <w:szCs w:val="22"/>
+        </w:rPr>
+      </w:pPr>
+      <w:r>
+        <w:rPr>
+          <w:sz w:val="22"/>
+          <w:szCs w:val="22"/>
+        </w:rPr>
+        <w:t xml:space="preserve">Según el principio SRP cada clase </w:t>
+      </w:r>
+      <w:r>
+        <w:rPr>
+          <w:sz w:val="22"/>
+          <w:szCs w:val="22"/>
+        </w:rPr>
+        <w:t>de tener una responsabilidad.</w:t>
+      </w:r>
+    </w:p>
+    <w:p>
+      <w:pPr>
+        <w:pStyle w:val="Prrafodelista"/>
+        <w:ind w:left="1416"/>
+        <w:rPr>
+          <w:sz w:val="22"/>
+          <w:szCs w:val="22"/>
+        </w:rPr>
+      </w:pPr>
+      <w:r>
+        <w:rPr>
+          <w:sz w:val="22"/>
+          <w:szCs w:val="22"/>
+        </w:rPr>
+        <w:t xml:space="preserve">En el código, </w:t>
+      </w:r>
+      <w:r>
+        <w:rPr>
+          <w:sz w:val="22"/>
+          <w:szCs w:val="22"/>
+        </w:rPr>
+        <w:t xml:space="preserve">La clase </w:t>
+      </w:r>
+      <w:r>
+        <w:rPr>
+          <w:sz w:val="22"/>
+          <w:szCs w:val="22"/>
+        </w:rPr>
+        <w:t>“</w:t>
+      </w:r>
+      <w:proofErr w:type="spellStart"/>
+      <w:r>
+        <w:rPr>
+          <w:sz w:val="22"/>
+          <w:szCs w:val="22"/>
+        </w:rPr>
+        <w:t>Pokemon</w:t>
+      </w:r>
+      <w:proofErr w:type="spellEnd"/>
+      <w:r>
+        <w:rPr>
+          <w:sz w:val="22"/>
+          <w:szCs w:val="22"/>
+        </w:rPr>
+        <w:t xml:space="preserve">” </w:t>
+      </w:r>
+      <w:r>
+        <w:rPr>
+          <w:sz w:val="22"/>
+          <w:szCs w:val="22"/>
+        </w:rPr>
+        <w:t xml:space="preserve">tiene </w:t>
+      </w:r>
+      <w:r>
+        <w:rPr>
+          <w:sz w:val="22"/>
+          <w:szCs w:val="22"/>
+        </w:rPr>
+        <w:t>dos responsabilidades:</w:t>
+      </w:r>
+    </w:p>
+    <w:p>
+      <w:pPr>
+        <w:pStyle w:val="Prrafodelista"/>
+        <w:numPr>
+          <w:ilvl w:val="0"/>
+          <w:numId w:val="12"/>
+        </w:numPr>
+        <w:ind w:left="2472"/>
+        <w:rPr>
+          <w:sz w:val="22"/>
+          <w:szCs w:val="22"/>
+        </w:rPr>
+      </w:pPr>
+      <w:r>
+        <w:rPr>
+          <w:sz w:val="22"/>
+          <w:szCs w:val="22"/>
+        </w:rPr>
+        <w:t>M</w:t>
+      </w:r>
+      <w:r>
+        <w:rPr>
+          <w:sz w:val="22"/>
+          <w:szCs w:val="22"/>
+        </w:rPr>
+        <w:t xml:space="preserve">anejar la </w:t>
+      </w:r>
+      <w:proofErr w:type="spellStart"/>
+      <w:r>
+        <w:rPr>
+          <w:sz w:val="22"/>
+          <w:szCs w:val="22"/>
+        </w:rPr>
+        <w:t>info</w:t>
+      </w:r>
+      <w:proofErr w:type="spellEnd"/>
+      <w:r>
+        <w:rPr>
+          <w:sz w:val="22"/>
+          <w:szCs w:val="22"/>
+        </w:rPr>
+        <w:t xml:space="preserve"> </w:t>
+      </w:r>
+      <w:r>
+        <w:rPr>
+          <w:sz w:val="22"/>
+          <w:szCs w:val="22"/>
+        </w:rPr>
+        <w:t xml:space="preserve">del </w:t>
+      </w:r>
+      <w:proofErr w:type="spellStart"/>
+      <w:r>
+        <w:rPr>
+          <w:sz w:val="22"/>
+          <w:szCs w:val="22"/>
+        </w:rPr>
+        <w:t>Pokemon</w:t>
+      </w:r>
+      <w:proofErr w:type="spellEnd"/>
+      <w:r>
+        <w:rPr>
+          <w:sz w:val="22"/>
+          <w:szCs w:val="22"/>
+        </w:rPr>
+        <w:t>.</w:t>
+      </w:r>
+    </w:p>
+    <w:p>
+      <w:pPr>
+        <w:pStyle w:val="Prrafodelista"/>
+        <w:numPr>
+          <w:ilvl w:val="0"/>
+          <w:numId w:val="12"/>
+        </w:numPr>
+        <w:ind w:left="2472"/>
+        <w:rPr>
+          <w:sz w:val="22"/>
+          <w:szCs w:val="22"/>
+        </w:rPr>
+      </w:pPr>
+      <w:r>
+        <w:rPr>
+          <w:sz w:val="22"/>
+          <w:szCs w:val="22"/>
+        </w:rPr>
+        <w:t>C</w:t>
+      </w:r>
+      <w:r>
+        <w:rPr>
+          <w:sz w:val="22"/>
+          <w:szCs w:val="22"/>
+        </w:rPr>
+        <w:t>urarse</w:t>
+      </w:r>
+      <w:r>
+        <w:rPr>
+          <w:sz w:val="22"/>
+          <w:szCs w:val="22"/>
+        </w:rPr>
+        <w:t>.</w:t>
+      </w:r>
+    </w:p>
+    <w:p>
+      <w:pPr>
+        <w:pStyle w:val="Prrafodelista"/>
         <w:numPr>
           <w:ilvl w:val="0"/>
           <w:numId w:val="10"/>
@@ -265,7 +453,7 @@
     </w:p>
     <w:p>
       <w:pPr>
-        <w:pStyle w:val="ListParagraph"/>
+        <w:pStyle w:val="Prrafodelista"/>
         <w:numPr>
           <w:ilvl w:val="0"/>
           <w:numId w:val="10"/>
@@ -274,10 +462,12 @@
       <w:r>
         <w:t>LSP:</w:t>
       </w:r>
+      <w:bookmarkStart w:id="0" w:name="_GoBack"/>
+      <w:bookmarkEnd w:id="0"/>
     </w:p>
     <w:p>
       <w:pPr>
-        <w:pStyle w:val="ListParagraph"/>
+        <w:pStyle w:val="Prrafodelista"/>
         <w:numPr>
           <w:ilvl w:val="0"/>
           <w:numId w:val="10"/>
@@ -289,7 +479,7 @@
     </w:p>
     <w:p>
       <w:pPr>
-        <w:pStyle w:val="ListParagraph"/>
+        <w:pStyle w:val="Prrafodelista"/>
         <w:numPr>
           <w:ilvl w:val="0"/>
           <w:numId w:val="10"/>
@@ -302,7 +492,7 @@
     <w:p/>
     <w:p>
       <w:pPr>
-        <w:pStyle w:val="Heading1"/>
+        <w:pStyle w:val="Ttulo1"/>
       </w:pPr>
       <w:r>
         <w:t>Entregable</w:t>
@@ -311,19 +501,20 @@
     <w:p/>
     <w:p>
       <w:pPr>
-        <w:pStyle w:val="ListParagraph"/>
+        <w:pStyle w:val="Prrafodelista"/>
         <w:numPr>
           <w:ilvl w:val="0"/>
           <w:numId w:val="11"/>
         </w:numPr>
       </w:pPr>
       <w:r>
+        <w:lastRenderedPageBreak/>
         <w:t>El enlace al repositorio de GitHub donde colocaron su solución a cada principio y este archivo Word con su análisis grupal.</w:t>
       </w:r>
     </w:p>
     <w:p>
       <w:pPr>
-        <w:pStyle w:val="ListParagraph"/>
+        <w:pStyle w:val="Prrafodelista"/>
         <w:numPr>
           <w:ilvl w:val="0"/>
           <w:numId w:val="11"/>
@@ -353,7 +544,7 @@
 </file>
 
 <file path=word/endnotes.xml><?xml version="1.0" encoding="utf-8"?>
-<w:endnotes xmlns:wpc="http://schemas.microsoft.com/office/word/2010/wordprocessingCanvas" xmlns:cx="http://schemas.microsoft.com/office/drawing/2014/chartex" xmlns:cx1="http://schemas.microsoft.com/office/drawing/2015/9/8/chartex" xmlns:cx2="http://schemas.microsoft.com/office/drawing/2015/10/21/chartex" xmlns:cx3="http://schemas.microsoft.com/office/drawing/2016/5/9/chartex" xmlns:cx4="http://schemas.microsoft.com/office/drawing/2016/5/10/chartex" xmlns:cx5="http://schemas.microsoft.com/office/drawing/2016/5/11/chartex" xmlns:cx6="http://schemas.microsoft.com/office/drawing/2016/5/12/chartex" xmlns:cx7="http://schemas.microsoft.com/office/drawing/2016/5/13/chartex" xmlns:cx8="http://schemas.microsoft.com/office/drawing/2016/5/14/chartex" xmlns:mc="http://schemas.openxmlformats.org/markup-compatibility/2006" xmlns:aink="http://schemas.microsoft.com/office/drawing/2016/ink" xmlns:am3d="http://schemas.microsoft.com/office/drawing/2017/model3d" xmlns:o="urn:schemas-microsoft-com:office:office" xmlns:r="http://schemas.openxmlformats.org/officeDocument/2006/relationships" xmlns:m="http://schemas.openxmlformats.org/officeDocument/2006/math" xmlns:v="urn:schemas-microsoft-com:vml" xmlns:wp14="http://schemas.microsoft.com/office/word/2010/wordprocessingDrawing" xmlns:wp="http://schemas.openxmlformats.org/drawingml/2006/wordprocessingDrawing" xmlns:w10="urn:schemas-microsoft-com:office:word" xmlns:w="http://schemas.openxmlformats.org/wordprocessingml/2006/main" xmlns:w14="http://schemas.microsoft.com/office/word/2010/wordml" xmlns:w15="http://schemas.microsoft.com/office/word/2012/wordml" xmlns:w16cid="http://schemas.microsoft.com/office/word/2016/wordml/cid" xmlns:w16se="http://schemas.microsoft.com/office/word/2015/wordml/symex" xmlns:wpg="http://schemas.microsoft.com/office/word/2010/wordprocessingGroup" xmlns:wpi="http://schemas.microsoft.com/office/word/2010/wordprocessingInk" xmlns:wne="http://schemas.microsoft.com/office/word/2006/wordml" xmlns:wps="http://schemas.microsoft.com/office/word/2010/wordprocessingShape" mc:Ignorable="w14 w15 w16se w16cid wp14">
+<w:endnotes xmlns:wpc="http://schemas.microsoft.com/office/word/2010/wordprocessingCanvas" xmlns:cx="http://schemas.microsoft.com/office/drawing/2014/chartex" xmlns:mc="http://schemas.openxmlformats.org/markup-compatibility/2006" xmlns:o="urn:schemas-microsoft-com:office:office" xmlns:r="http://schemas.openxmlformats.org/officeDocument/2006/relationships" xmlns:m="http://schemas.openxmlformats.org/officeDocument/2006/math" xmlns:v="urn:schemas-microsoft-com:vml" xmlns:wp14="http://schemas.microsoft.com/office/word/2010/wordprocessingDrawing" xmlns:wp="http://schemas.openxmlformats.org/drawingml/2006/wordprocessingDrawing" xmlns:w10="urn:schemas-microsoft-com:office:word" xmlns:w="http://schemas.openxmlformats.org/wordprocessingml/2006/main" xmlns:w14="http://schemas.microsoft.com/office/word/2010/wordml" xmlns:w15="http://schemas.microsoft.com/office/word/2012/wordml" xmlns:w16se="http://schemas.microsoft.com/office/word/2015/wordml/symex" xmlns:wpg="http://schemas.microsoft.com/office/word/2010/wordprocessingGroup" xmlns:wpi="http://schemas.microsoft.com/office/word/2010/wordprocessingInk" xmlns:wne="http://schemas.microsoft.com/office/word/2006/wordml" xmlns:wps="http://schemas.microsoft.com/office/word/2010/wordprocessingShape" mc:Ignorable="w14 w15 w16se wp14">
   <w:endnote w:type="separator" w:id="-1">
     <w:p>
       <w:pPr>
@@ -378,7 +569,7 @@
 </file>
 
 <file path=word/footer1.xml><?xml version="1.0" encoding="utf-8"?>
-<w:ftr xmlns:wpc="http://schemas.microsoft.com/office/word/2010/wordprocessingCanvas" xmlns:cx="http://schemas.microsoft.com/office/drawing/2014/chartex" xmlns:cx1="http://schemas.microsoft.com/office/drawing/2015/9/8/chartex" xmlns:cx2="http://schemas.microsoft.com/office/drawing/2015/10/21/chartex" xmlns:cx3="http://schemas.microsoft.com/office/drawing/2016/5/9/chartex" xmlns:cx4="http://schemas.microsoft.com/office/drawing/2016/5/10/chartex" xmlns:cx5="http://schemas.microsoft.com/office/drawing/2016/5/11/chartex" xmlns:cx6="http://schemas.microsoft.com/office/drawing/2016/5/12/chartex" xmlns:cx7="http://schemas.microsoft.com/office/drawing/2016/5/13/chartex" xmlns:cx8="http://schemas.microsoft.com/office/drawing/2016/5/14/chartex" xmlns:mc="http://schemas.openxmlformats.org/markup-compatibility/2006" xmlns:aink="http://schemas.microsoft.com/office/drawing/2016/ink" xmlns:am3d="http://schemas.microsoft.com/office/drawing/2017/model3d" xmlns:o="urn:schemas-microsoft-com:office:office" xmlns:r="http://schemas.openxmlformats.org/officeDocument/2006/relationships" xmlns:m="http://schemas.openxmlformats.org/officeDocument/2006/math" xmlns:v="urn:schemas-microsoft-com:vml" xmlns:wp14="http://schemas.microsoft.com/office/word/2010/wordprocessingDrawing" xmlns:wp="http://schemas.openxmlformats.org/drawingml/2006/wordprocessingDrawing" xmlns:w10="urn:schemas-microsoft-com:office:word" xmlns:w="http://schemas.openxmlformats.org/wordprocessingml/2006/main" xmlns:w14="http://schemas.microsoft.com/office/word/2010/wordml" xmlns:w15="http://schemas.microsoft.com/office/word/2012/wordml" xmlns:w16cid="http://schemas.microsoft.com/office/word/2016/wordml/cid" xmlns:w16se="http://schemas.microsoft.com/office/word/2015/wordml/symex" xmlns:wpg="http://schemas.microsoft.com/office/word/2010/wordprocessingGroup" xmlns:wpi="http://schemas.microsoft.com/office/word/2010/wordprocessingInk" xmlns:wne="http://schemas.microsoft.com/office/word/2006/wordml" xmlns:wps="http://schemas.microsoft.com/office/word/2010/wordprocessingShape" mc:Ignorable="w14 w15 w16se w16cid wp14">
+<w:ftr xmlns:wpc="http://schemas.microsoft.com/office/word/2010/wordprocessingCanvas" xmlns:cx="http://schemas.microsoft.com/office/drawing/2014/chartex" xmlns:mc="http://schemas.openxmlformats.org/markup-compatibility/2006" xmlns:o="urn:schemas-microsoft-com:office:office" xmlns:r="http://schemas.openxmlformats.org/officeDocument/2006/relationships" xmlns:m="http://schemas.openxmlformats.org/officeDocument/2006/math" xmlns:v="urn:schemas-microsoft-com:vml" xmlns:wp14="http://schemas.microsoft.com/office/word/2010/wordprocessingDrawing" xmlns:wp="http://schemas.openxmlformats.org/drawingml/2006/wordprocessingDrawing" xmlns:w10="urn:schemas-microsoft-com:office:word" xmlns:w="http://schemas.openxmlformats.org/wordprocessingml/2006/main" xmlns:w14="http://schemas.microsoft.com/office/word/2010/wordml" xmlns:w15="http://schemas.microsoft.com/office/word/2012/wordml" xmlns:w16se="http://schemas.microsoft.com/office/word/2015/wordml/symex" xmlns:wpg="http://schemas.microsoft.com/office/word/2010/wordprocessingGroup" xmlns:wpi="http://schemas.microsoft.com/office/word/2010/wordprocessingInk" xmlns:wne="http://schemas.microsoft.com/office/word/2006/wordml" xmlns:wps="http://schemas.microsoft.com/office/word/2010/wordprocessingShape" mc:Ignorable="w14 w15 w16se wp14">
   <w:sdt>
     <w:sdtPr>
       <w:id w:val="966018112"/>
@@ -395,7 +586,7 @@
     <w:sdtContent>
       <w:p>
         <w:pPr>
-          <w:pStyle w:val="Footer"/>
+          <w:pStyle w:val="Piedepgina"/>
           <w:jc w:val="right"/>
         </w:pPr>
         <w:r>
@@ -411,7 +602,7 @@
           <w:rPr>
             <w:noProof/>
           </w:rPr>
-          <w:t>1</w:t>
+          <w:t>2</w:t>
         </w:r>
         <w:r>
           <w:rPr>
@@ -424,14 +615,14 @@
   </w:sdt>
   <w:p>
     <w:pPr>
-      <w:pStyle w:val="Footer"/>
+      <w:pStyle w:val="Piedepgina"/>
     </w:pPr>
   </w:p>
 </w:ftr>
 </file>
 
 <file path=word/footnotes.xml><?xml version="1.0" encoding="utf-8"?>
-<w:footnotes xmlns:wpc="http://schemas.microsoft.com/office/word/2010/wordprocessingCanvas" xmlns:cx="http://schemas.microsoft.com/office/drawing/2014/chartex" xmlns:cx1="http://schemas.microsoft.com/office/drawing/2015/9/8/chartex" xmlns:cx2="http://schemas.microsoft.com/office/drawing/2015/10/21/chartex" xmlns:cx3="http://schemas.microsoft.com/office/drawing/2016/5/9/chartex" xmlns:cx4="http://schemas.microsoft.com/office/drawing/2016/5/10/chartex" xmlns:cx5="http://schemas.microsoft.com/office/drawing/2016/5/11/chartex" xmlns:cx6="http://schemas.microsoft.com/office/drawing/2016/5/12/chartex" xmlns:cx7="http://schemas.microsoft.com/office/drawing/2016/5/13/chartex" xmlns:cx8="http://schemas.microsoft.com/office/drawing/2016/5/14/chartex" xmlns:mc="http://schemas.openxmlformats.org/markup-compatibility/2006" xmlns:aink="http://schemas.microsoft.com/office/drawing/2016/ink" xmlns:am3d="http://schemas.microsoft.com/office/drawing/2017/model3d" xmlns:o="urn:schemas-microsoft-com:office:office" xmlns:r="http://schemas.openxmlformats.org/officeDocument/2006/relationships" xmlns:m="http://schemas.openxmlformats.org/officeDocument/2006/math" xmlns:v="urn:schemas-microsoft-com:vml" xmlns:wp14="http://schemas.microsoft.com/office/word/2010/wordprocessingDrawing" xmlns:wp="http://schemas.openxmlformats.org/drawingml/2006/wordprocessingDrawing" xmlns:w10="urn:schemas-microsoft-com:office:word" xmlns:w="http://schemas.openxmlformats.org/wordprocessingml/2006/main" xmlns:w14="http://schemas.microsoft.com/office/word/2010/wordml" xmlns:w15="http://schemas.microsoft.com/office/word/2012/wordml" xmlns:w16cid="http://schemas.microsoft.com/office/word/2016/wordml/cid" xmlns:w16se="http://schemas.microsoft.com/office/word/2015/wordml/symex" xmlns:wpg="http://schemas.microsoft.com/office/word/2010/wordprocessingGroup" xmlns:wpi="http://schemas.microsoft.com/office/word/2010/wordprocessingInk" xmlns:wne="http://schemas.microsoft.com/office/word/2006/wordml" xmlns:wps="http://schemas.microsoft.com/office/word/2010/wordprocessingShape" mc:Ignorable="w14 w15 w16se w16cid wp14">
+<w:footnotes xmlns:wpc="http://schemas.microsoft.com/office/word/2010/wordprocessingCanvas" xmlns:cx="http://schemas.microsoft.com/office/drawing/2014/chartex" xmlns:mc="http://schemas.openxmlformats.org/markup-compatibility/2006" xmlns:o="urn:schemas-microsoft-com:office:office" xmlns:r="http://schemas.openxmlformats.org/officeDocument/2006/relationships" xmlns:m="http://schemas.openxmlformats.org/officeDocument/2006/math" xmlns:v="urn:schemas-microsoft-com:vml" xmlns:wp14="http://schemas.microsoft.com/office/word/2010/wordprocessingDrawing" xmlns:wp="http://schemas.openxmlformats.org/drawingml/2006/wordprocessingDrawing" xmlns:w10="urn:schemas-microsoft-com:office:word" xmlns:w="http://schemas.openxmlformats.org/wordprocessingml/2006/main" xmlns:w14="http://schemas.microsoft.com/office/word/2010/wordml" xmlns:w15="http://schemas.microsoft.com/office/word/2012/wordml" xmlns:w16se="http://schemas.microsoft.com/office/word/2015/wordml/symex" xmlns:wpg="http://schemas.microsoft.com/office/word/2010/wordprocessingGroup" xmlns:wpi="http://schemas.microsoft.com/office/word/2010/wordprocessingInk" xmlns:wne="http://schemas.microsoft.com/office/word/2006/wordml" xmlns:wps="http://schemas.microsoft.com/office/word/2010/wordprocessingShape" mc:Ignorable="w14 w15 w16se wp14">
   <w:footnote w:type="separator" w:id="-1">
     <w:p>
       <w:pPr>
@@ -456,7 +647,7 @@
 </file>
 
 <file path=word/numbering.xml><?xml version="1.0" encoding="utf-8"?>
-<w:numbering xmlns:wpc="http://schemas.microsoft.com/office/word/2010/wordprocessingCanvas" xmlns:cx="http://schemas.microsoft.com/office/drawing/2014/chartex" xmlns:cx1="http://schemas.microsoft.com/office/drawing/2015/9/8/chartex" xmlns:cx2="http://schemas.microsoft.com/office/drawing/2015/10/21/chartex" xmlns:cx3="http://schemas.microsoft.com/office/drawing/2016/5/9/chartex" xmlns:cx4="http://schemas.microsoft.com/office/drawing/2016/5/10/chartex" xmlns:cx5="http://schemas.microsoft.com/office/drawing/2016/5/11/chartex" xmlns:cx6="http://schemas.microsoft.com/office/drawing/2016/5/12/chartex" xmlns:cx7="http://schemas.microsoft.com/office/drawing/2016/5/13/chartex" xmlns:cx8="http://schemas.microsoft.com/office/drawing/2016/5/14/chartex" xmlns:mc="http://schemas.openxmlformats.org/markup-compatibility/2006" xmlns:aink="http://schemas.microsoft.com/office/drawing/2016/ink" xmlns:am3d="http://schemas.microsoft.com/office/drawing/2017/model3d" xmlns:o="urn:schemas-microsoft-com:office:office" xmlns:r="http://schemas.openxmlformats.org/officeDocument/2006/relationships" xmlns:m="http://schemas.openxmlformats.org/officeDocument/2006/math" xmlns:v="urn:schemas-microsoft-com:vml" xmlns:wp14="http://schemas.microsoft.com/office/word/2010/wordprocessingDrawing" xmlns:wp="http://schemas.openxmlformats.org/drawingml/2006/wordprocessingDrawing" xmlns:w10="urn:schemas-microsoft-com:office:word" xmlns:w="http://schemas.openxmlformats.org/wordprocessingml/2006/main" xmlns:w14="http://schemas.microsoft.com/office/word/2010/wordml" xmlns:w15="http://schemas.microsoft.com/office/word/2012/wordml" xmlns:w16cid="http://schemas.microsoft.com/office/word/2016/wordml/cid" xmlns:w16se="http://schemas.microsoft.com/office/word/2015/wordml/symex" xmlns:wpg="http://schemas.microsoft.com/office/word/2010/wordprocessingGroup" xmlns:wpi="http://schemas.microsoft.com/office/word/2010/wordprocessingInk" xmlns:wne="http://schemas.microsoft.com/office/word/2006/wordml" xmlns:wps="http://schemas.microsoft.com/office/word/2010/wordprocessingShape" mc:Ignorable="w14 w15 w16se w16cid wp14">
+<w:numbering xmlns:wpc="http://schemas.microsoft.com/office/word/2010/wordprocessingCanvas" xmlns:cx="http://schemas.microsoft.com/office/drawing/2014/chartex" xmlns:mc="http://schemas.openxmlformats.org/markup-compatibility/2006" xmlns:o="urn:schemas-microsoft-com:office:office" xmlns:r="http://schemas.openxmlformats.org/officeDocument/2006/relationships" xmlns:m="http://schemas.openxmlformats.org/officeDocument/2006/math" xmlns:v="urn:schemas-microsoft-com:vml" xmlns:wp14="http://schemas.microsoft.com/office/word/2010/wordprocessingDrawing" xmlns:wp="http://schemas.openxmlformats.org/drawingml/2006/wordprocessingDrawing" xmlns:w10="urn:schemas-microsoft-com:office:word" xmlns:w="http://schemas.openxmlformats.org/wordprocessingml/2006/main" xmlns:w14="http://schemas.microsoft.com/office/word/2010/wordml" xmlns:w15="http://schemas.microsoft.com/office/word/2012/wordml" xmlns:w16se="http://schemas.microsoft.com/office/word/2015/wordml/symex" xmlns:wpg="http://schemas.microsoft.com/office/word/2010/wordprocessingGroup" xmlns:wpi="http://schemas.microsoft.com/office/word/2010/wordprocessingInk" xmlns:wne="http://schemas.microsoft.com/office/word/2006/wordml" xmlns:wps="http://schemas.microsoft.com/office/word/2010/wordprocessingShape" mc:Ignorable="w14 w15 w16se wp14">
   <w:abstractNum w:abstractNumId="0" w15:restartNumberingAfterBreak="0">
     <w:nsid w:val="00FF7019"/>
     <w:multiLevelType w:val="hybridMultilevel"/>
@@ -743,6 +934,118 @@
     </w:lvl>
   </w:abstractNum>
   <w:abstractNum w:abstractNumId="3" w15:restartNumberingAfterBreak="0">
+    <w:nsid w:val="18F820EA"/>
+    <w:multiLevelType w:val="hybridMultilevel"/>
+    <w:tmpl w:val="80769306"/>
+    <w:lvl w:ilvl="0" w:tplc="69B02010">
+      <w:numFmt w:val="bullet"/>
+      <w:lvlText w:val="-"/>
+      <w:lvlJc w:val="left"/>
+      <w:pPr>
+        <w:ind w:left="1776" w:hanging="360"/>
+      </w:pPr>
+      <w:rPr>
+        <w:rFonts w:ascii="Arial" w:eastAsiaTheme="minorEastAsia" w:hAnsi="Arial" w:cs="Arial" w:hint="default"/>
+      </w:rPr>
+    </w:lvl>
+    <w:lvl w:ilvl="1" w:tplc="300A0003" w:tentative="1">
+      <w:start w:val="1"/>
+      <w:numFmt w:val="bullet"/>
+      <w:lvlText w:val="o"/>
+      <w:lvlJc w:val="left"/>
+      <w:pPr>
+        <w:ind w:left="2496" w:hanging="360"/>
+      </w:pPr>
+      <w:rPr>
+        <w:rFonts w:ascii="Courier New" w:hAnsi="Courier New" w:cs="Courier New" w:hint="default"/>
+      </w:rPr>
+    </w:lvl>
+    <w:lvl w:ilvl="2" w:tplc="300A0005" w:tentative="1">
+      <w:start w:val="1"/>
+      <w:numFmt w:val="bullet"/>
+      <w:lvlText w:val=""/>
+      <w:lvlJc w:val="left"/>
+      <w:pPr>
+        <w:ind w:left="3216" w:hanging="360"/>
+      </w:pPr>
+      <w:rPr>
+        <w:rFonts w:ascii="Wingdings" w:hAnsi="Wingdings" w:hint="default"/>
+      </w:rPr>
+    </w:lvl>
+    <w:lvl w:ilvl="3" w:tplc="300A0001" w:tentative="1">
+      <w:start w:val="1"/>
+      <w:numFmt w:val="bullet"/>
+      <w:lvlText w:val=""/>
+      <w:lvlJc w:val="left"/>
+      <w:pPr>
+        <w:ind w:left="3936" w:hanging="360"/>
+      </w:pPr>
+      <w:rPr>
+        <w:rFonts w:ascii="Symbol" w:hAnsi="Symbol" w:hint="default"/>
+      </w:rPr>
+    </w:lvl>
+    <w:lvl w:ilvl="4" w:tplc="300A0003" w:tentative="1">
+      <w:start w:val="1"/>
+      <w:numFmt w:val="bullet"/>
+      <w:lvlText w:val="o"/>
+      <w:lvlJc w:val="left"/>
+      <w:pPr>
+        <w:ind w:left="4656" w:hanging="360"/>
+      </w:pPr>
+      <w:rPr>
+        <w:rFonts w:ascii="Courier New" w:hAnsi="Courier New" w:cs="Courier New" w:hint="default"/>
+      </w:rPr>
+    </w:lvl>
+    <w:lvl w:ilvl="5" w:tplc="300A0005" w:tentative="1">
+      <w:start w:val="1"/>
+      <w:numFmt w:val="bullet"/>
+      <w:lvlText w:val=""/>
+      <w:lvlJc w:val="left"/>
+      <w:pPr>
+        <w:ind w:left="5376" w:hanging="360"/>
+      </w:pPr>
+      <w:rPr>
+        <w:rFonts w:ascii="Wingdings" w:hAnsi="Wingdings" w:hint="default"/>
+      </w:rPr>
+    </w:lvl>
+    <w:lvl w:ilvl="6" w:tplc="300A0001" w:tentative="1">
+      <w:start w:val="1"/>
+      <w:numFmt w:val="bullet"/>
+      <w:lvlText w:val=""/>
+      <w:lvlJc w:val="left"/>
+      <w:pPr>
+        <w:ind w:left="6096" w:hanging="360"/>
+      </w:pPr>
+      <w:rPr>
+        <w:rFonts w:ascii="Symbol" w:hAnsi="Symbol" w:hint="default"/>
+      </w:rPr>
+    </w:lvl>
+    <w:lvl w:ilvl="7" w:tplc="300A0003" w:tentative="1">
+      <w:start w:val="1"/>
+      <w:numFmt w:val="bullet"/>
+      <w:lvlText w:val="o"/>
+      <w:lvlJc w:val="left"/>
+      <w:pPr>
+        <w:ind w:left="6816" w:hanging="360"/>
+      </w:pPr>
+      <w:rPr>
+        <w:rFonts w:ascii="Courier New" w:hAnsi="Courier New" w:cs="Courier New" w:hint="default"/>
+      </w:rPr>
+    </w:lvl>
+    <w:lvl w:ilvl="8" w:tplc="300A0005" w:tentative="1">
+      <w:start w:val="1"/>
+      <w:numFmt w:val="bullet"/>
+      <w:lvlText w:val=""/>
+      <w:lvlJc w:val="left"/>
+      <w:pPr>
+        <w:ind w:left="7536" w:hanging="360"/>
+      </w:pPr>
+      <w:rPr>
+        <w:rFonts w:ascii="Wingdings" w:hAnsi="Wingdings" w:hint="default"/>
+      </w:rPr>
+    </w:lvl>
+  </w:abstractNum>
+  <w:abstractNum w:abstractNumId="4" w15:restartNumberingAfterBreak="0">
     <w:nsid w:val="1FAC35E9"/>
     <w:multiLevelType w:val="hybridMultilevel"/>
     <w:tmpl w:val="CD14F778"/>
@@ -828,7 +1131,7 @@
       </w:pPr>
     </w:lvl>
   </w:abstractNum>
-  <w:abstractNum w:abstractNumId="4" w15:restartNumberingAfterBreak="0">
+  <w:abstractNum w:abstractNumId="5" w15:restartNumberingAfterBreak="0">
     <w:nsid w:val="242962FB"/>
     <w:multiLevelType w:val="hybridMultilevel"/>
     <w:tmpl w:val="E9947844"/>
@@ -914,7 +1217,7 @@
       </w:pPr>
     </w:lvl>
   </w:abstractNum>
-  <w:abstractNum w:abstractNumId="5" w15:restartNumberingAfterBreak="0">
+  <w:abstractNum w:abstractNumId="6" w15:restartNumberingAfterBreak="0">
     <w:nsid w:val="24AE6E69"/>
     <w:multiLevelType w:val="hybridMultilevel"/>
     <w:tmpl w:val="E87442A4"/>
@@ -1027,7 +1330,7 @@
       </w:rPr>
     </w:lvl>
   </w:abstractNum>
-  <w:abstractNum w:abstractNumId="6" w15:restartNumberingAfterBreak="0">
+  <w:abstractNum w:abstractNumId="7" w15:restartNumberingAfterBreak="0">
     <w:nsid w:val="26000402"/>
     <w:multiLevelType w:val="hybridMultilevel"/>
     <w:tmpl w:val="00DE8D8A"/>
@@ -1140,7 +1443,7 @@
       </w:rPr>
     </w:lvl>
   </w:abstractNum>
-  <w:abstractNum w:abstractNumId="7" w15:restartNumberingAfterBreak="0">
+  <w:abstractNum w:abstractNumId="8" w15:restartNumberingAfterBreak="0">
     <w:nsid w:val="30E1571C"/>
     <w:multiLevelType w:val="hybridMultilevel"/>
     <w:tmpl w:val="1BB08512"/>
@@ -1253,7 +1556,7 @@
       </w:rPr>
     </w:lvl>
   </w:abstractNum>
-  <w:abstractNum w:abstractNumId="8" w15:restartNumberingAfterBreak="0">
+  <w:abstractNum w:abstractNumId="9" w15:restartNumberingAfterBreak="0">
     <w:nsid w:val="43CE712B"/>
     <w:multiLevelType w:val="hybridMultilevel"/>
     <w:tmpl w:val="63CC01E0"/>
@@ -1339,7 +1642,7 @@
       </w:pPr>
     </w:lvl>
   </w:abstractNum>
-  <w:abstractNum w:abstractNumId="9" w15:restartNumberingAfterBreak="0">
+  <w:abstractNum w:abstractNumId="10" w15:restartNumberingAfterBreak="0">
     <w:nsid w:val="457B4138"/>
     <w:multiLevelType w:val="hybridMultilevel"/>
     <w:tmpl w:val="93F0C892"/>
@@ -1425,7 +1728,7 @@
       </w:pPr>
     </w:lvl>
   </w:abstractNum>
-  <w:abstractNum w:abstractNumId="10" w15:restartNumberingAfterBreak="0">
+  <w:abstractNum w:abstractNumId="11" w15:restartNumberingAfterBreak="0">
     <w:nsid w:val="72493E13"/>
     <w:multiLevelType w:val="hybridMultilevel"/>
     <w:tmpl w:val="4B6E2664"/>
@@ -1542,10 +1845,10 @@
     <w:abstractNumId w:val="1"/>
   </w:num>
   <w:num w:numId="2">
-    <w:abstractNumId w:val="5"/>
+    <w:abstractNumId w:val="6"/>
   </w:num>
   <w:num w:numId="3">
-    <w:abstractNumId w:val="3"/>
+    <w:abstractNumId w:val="4"/>
   </w:num>
   <w:num w:numId="4">
     <w:abstractNumId w:val="2"/>
@@ -1554,28 +1857,31 @@
     <w:abstractNumId w:val="0"/>
   </w:num>
   <w:num w:numId="6">
-    <w:abstractNumId w:val="4"/>
+    <w:abstractNumId w:val="5"/>
   </w:num>
   <w:num w:numId="7">
+    <w:abstractNumId w:val="9"/>
+  </w:num>
+  <w:num w:numId="8">
+    <w:abstractNumId w:val="10"/>
+  </w:num>
+  <w:num w:numId="9">
     <w:abstractNumId w:val="8"/>
   </w:num>
-  <w:num w:numId="8">
-    <w:abstractNumId w:val="9"/>
-  </w:num>
-  <w:num w:numId="9">
+  <w:num w:numId="10">
     <w:abstractNumId w:val="7"/>
   </w:num>
-  <w:num w:numId="10">
-    <w:abstractNumId w:val="6"/>
+  <w:num w:numId="11">
+    <w:abstractNumId w:val="11"/>
   </w:num>
-  <w:num w:numId="11">
-    <w:abstractNumId w:val="10"/>
+  <w:num w:numId="12">
+    <w:abstractNumId w:val="3"/>
   </w:num>
 </w:numbering>
 </file>
 
 <file path=word/styles.xml><?xml version="1.0" encoding="utf-8"?>
-<w:styles xmlns:mc="http://schemas.openxmlformats.org/markup-compatibility/2006" xmlns:r="http://schemas.openxmlformats.org/officeDocument/2006/relationships" xmlns:w="http://schemas.openxmlformats.org/wordprocessingml/2006/main" xmlns:w14="http://schemas.microsoft.com/office/word/2010/wordml" xmlns:w15="http://schemas.microsoft.com/office/word/2012/wordml" xmlns:w16cid="http://schemas.microsoft.com/office/word/2016/wordml/cid" xmlns:w16se="http://schemas.microsoft.com/office/word/2015/wordml/symex" mc:Ignorable="w14 w15 w16se w16cid">
+<w:styles xmlns:mc="http://schemas.openxmlformats.org/markup-compatibility/2006" xmlns:r="http://schemas.openxmlformats.org/officeDocument/2006/relationships" xmlns:w="http://schemas.openxmlformats.org/wordprocessingml/2006/main" xmlns:w14="http://schemas.microsoft.com/office/word/2010/wordml" xmlns:w15="http://schemas.microsoft.com/office/word/2012/wordml" xmlns:w16se="http://schemas.microsoft.com/office/word/2015/wordml/symex" mc:Ignorable="w14 w15 w16se">
   <w:docDefaults>
     <w:rPrDefault>
       <w:rPr>
@@ -1591,7 +1897,7 @@
       </w:pPr>
     </w:pPrDefault>
   </w:docDefaults>
-  <w:latentStyles w:defLockedState="0" w:defUIPriority="99" w:defSemiHidden="0" w:defUnhideWhenUsed="0" w:defQFormat="0" w:count="375">
+  <w:latentStyles w:defLockedState="0" w:defUIPriority="99" w:defSemiHidden="0" w:defUnhideWhenUsed="0" w:defQFormat="0" w:count="371">
     <w:lsdException w:name="Normal" w:uiPriority="0" w:qFormat="1"/>
     <w:lsdException w:name="heading 1" w:uiPriority="9" w:qFormat="1"/>
     <w:lsdException w:name="heading 2" w:semiHidden="1" w:uiPriority="9" w:unhideWhenUsed="1" w:qFormat="1"/>
@@ -1697,6 +2003,7 @@
     <w:lsdException w:name="HTML Sample" w:semiHidden="1" w:unhideWhenUsed="1"/>
     <w:lsdException w:name="HTML Typewriter" w:semiHidden="1" w:unhideWhenUsed="1"/>
     <w:lsdException w:name="HTML Variable" w:semiHidden="1" w:unhideWhenUsed="1"/>
+    <w:lsdException w:name="Normal Table" w:semiHidden="1" w:unhideWhenUsed="1"/>
     <w:lsdException w:name="annotation subject" w:semiHidden="1" w:unhideWhenUsed="1"/>
     <w:lsdException w:name="No List" w:semiHidden="1" w:unhideWhenUsed="1"/>
     <w:lsdException w:name="Outline List 1" w:semiHidden="1" w:unhideWhenUsed="1"/>
@@ -1743,8 +2050,10 @@
     <w:lsdException w:name="Table Subtle 2" w:semiHidden="1" w:unhideWhenUsed="1"/>
     <w:lsdException w:name="Table Web 1" w:semiHidden="1" w:unhideWhenUsed="1"/>
     <w:lsdException w:name="Table Web 2" w:semiHidden="1" w:unhideWhenUsed="1"/>
+    <w:lsdException w:name="Table Web 3" w:semiHidden="1" w:unhideWhenUsed="1"/>
     <w:lsdException w:name="Balloon Text" w:semiHidden="1" w:unhideWhenUsed="1"/>
     <w:lsdException w:name="Table Grid" w:uiPriority="39"/>
+    <w:lsdException w:name="Table Theme" w:semiHidden="1" w:unhideWhenUsed="1"/>
     <w:lsdException w:name="Placeholder Text" w:semiHidden="1"/>
     <w:lsdException w:name="No Spacing" w:uiPriority="1" w:qFormat="1"/>
     <w:lsdException w:name="Light Shading" w:uiPriority="60"/>
@@ -1960,21 +2269,17 @@
     <w:lsdException w:name="List Table 5 Dark Accent 6" w:uiPriority="50"/>
     <w:lsdException w:name="List Table 6 Colorful Accent 6" w:uiPriority="51"/>
     <w:lsdException w:name="List Table 7 Colorful Accent 6" w:uiPriority="52"/>
-    <w:lsdException w:name="Mention" w:semiHidden="1" w:unhideWhenUsed="1"/>
-    <w:lsdException w:name="Smart Hyperlink" w:semiHidden="1" w:unhideWhenUsed="1"/>
-    <w:lsdException w:name="Hashtag" w:semiHidden="1" w:unhideWhenUsed="1"/>
-    <w:lsdException w:name="Unresolved Mention" w:semiHidden="1" w:unhideWhenUsed="1"/>
   </w:latentStyles>
   <w:style w:type="paragraph" w:default="1" w:styleId="Normal">
     <w:name w:val="Normal"/>
     <w:qFormat/>
     <w:rsid w:val="00867061"/>
   </w:style>
-  <w:style w:type="paragraph" w:styleId="Heading1">
+  <w:style w:type="paragraph" w:styleId="Ttulo1">
     <w:name w:val="heading 1"/>
     <w:basedOn w:val="Normal"/>
     <w:next w:val="Normal"/>
-    <w:link w:val="Heading1Char"/>
+    <w:link w:val="Ttulo1Car"/>
     <w:uiPriority w:val="9"/>
     <w:qFormat/>
     <w:rsid w:val="00867061"/>
@@ -1994,11 +2299,11 @@
       <w:szCs w:val="36"/>
     </w:rPr>
   </w:style>
-  <w:style w:type="paragraph" w:styleId="Heading2">
+  <w:style w:type="paragraph" w:styleId="Ttulo2">
     <w:name w:val="heading 2"/>
     <w:basedOn w:val="Normal"/>
     <w:next w:val="Normal"/>
-    <w:link w:val="Heading2Char"/>
+    <w:link w:val="Ttulo2Car"/>
     <w:uiPriority w:val="9"/>
     <w:semiHidden/>
     <w:unhideWhenUsed/>
@@ -2017,11 +2322,11 @@
       <w:szCs w:val="28"/>
     </w:rPr>
   </w:style>
-  <w:style w:type="paragraph" w:styleId="Heading3">
+  <w:style w:type="paragraph" w:styleId="Ttulo3">
     <w:name w:val="heading 3"/>
     <w:basedOn w:val="Normal"/>
     <w:next w:val="Normal"/>
-    <w:link w:val="Heading3Char"/>
+    <w:link w:val="Ttulo3Car"/>
     <w:uiPriority w:val="9"/>
     <w:semiHidden/>
     <w:unhideWhenUsed/>
@@ -2040,11 +2345,11 @@
       <w:szCs w:val="26"/>
     </w:rPr>
   </w:style>
-  <w:style w:type="paragraph" w:styleId="Heading4">
+  <w:style w:type="paragraph" w:styleId="Ttulo4">
     <w:name w:val="heading 4"/>
     <w:basedOn w:val="Normal"/>
     <w:next w:val="Normal"/>
-    <w:link w:val="Heading4Char"/>
+    <w:link w:val="Ttulo4Car"/>
     <w:uiPriority w:val="9"/>
     <w:semiHidden/>
     <w:unhideWhenUsed/>
@@ -2062,11 +2367,11 @@
       <w:szCs w:val="24"/>
     </w:rPr>
   </w:style>
-  <w:style w:type="paragraph" w:styleId="Heading5">
+  <w:style w:type="paragraph" w:styleId="Ttulo5">
     <w:name w:val="heading 5"/>
     <w:basedOn w:val="Normal"/>
     <w:next w:val="Normal"/>
-    <w:link w:val="Heading5Char"/>
+    <w:link w:val="Ttulo5Car"/>
     <w:uiPriority w:val="9"/>
     <w:semiHidden/>
     <w:unhideWhenUsed/>
@@ -2086,11 +2391,11 @@
       <w:szCs w:val="22"/>
     </w:rPr>
   </w:style>
-  <w:style w:type="paragraph" w:styleId="Heading6">
+  <w:style w:type="paragraph" w:styleId="Ttulo6">
     <w:name w:val="heading 6"/>
     <w:basedOn w:val="Normal"/>
     <w:next w:val="Normal"/>
-    <w:link w:val="Heading6Char"/>
+    <w:link w:val="Ttulo6Car"/>
     <w:uiPriority w:val="9"/>
     <w:semiHidden/>
     <w:unhideWhenUsed/>
@@ -2107,11 +2412,11 @@
       <w:color w:val="595959" w:themeColor="text1" w:themeTint="A6"/>
     </w:rPr>
   </w:style>
-  <w:style w:type="paragraph" w:styleId="Heading7">
+  <w:style w:type="paragraph" w:styleId="Ttulo7">
     <w:name w:val="heading 7"/>
     <w:basedOn w:val="Normal"/>
     <w:next w:val="Normal"/>
-    <w:link w:val="Heading7Char"/>
+    <w:link w:val="Ttulo7Car"/>
     <w:uiPriority w:val="9"/>
     <w:semiHidden/>
     <w:unhideWhenUsed/>
@@ -2130,11 +2435,11 @@
       <w:color w:val="595959" w:themeColor="text1" w:themeTint="A6"/>
     </w:rPr>
   </w:style>
-  <w:style w:type="paragraph" w:styleId="Heading8">
+  <w:style w:type="paragraph" w:styleId="Ttulo8">
     <w:name w:val="heading 8"/>
     <w:basedOn w:val="Normal"/>
     <w:next w:val="Normal"/>
-    <w:link w:val="Heading8Char"/>
+    <w:link w:val="Ttulo8Car"/>
     <w:uiPriority w:val="9"/>
     <w:semiHidden/>
     <w:unhideWhenUsed/>
@@ -2152,11 +2457,11 @@
       <w:color w:val="595959" w:themeColor="text1" w:themeTint="A6"/>
     </w:rPr>
   </w:style>
-  <w:style w:type="paragraph" w:styleId="Heading9">
+  <w:style w:type="paragraph" w:styleId="Ttulo9">
     <w:name w:val="heading 9"/>
     <w:basedOn w:val="Normal"/>
     <w:next w:val="Normal"/>
-    <w:link w:val="Heading9Char"/>
+    <w:link w:val="Ttulo9Car"/>
     <w:uiPriority w:val="9"/>
     <w:semiHidden/>
     <w:unhideWhenUsed/>
@@ -2176,13 +2481,13 @@
       <w:color w:val="595959" w:themeColor="text1" w:themeTint="A6"/>
     </w:rPr>
   </w:style>
-  <w:style w:type="character" w:default="1" w:styleId="DefaultParagraphFont">
+  <w:style w:type="character" w:default="1" w:styleId="Fuentedeprrafopredeter">
     <w:name w:val="Default Paragraph Font"/>
     <w:uiPriority w:val="1"/>
     <w:semiHidden/>
     <w:unhideWhenUsed/>
   </w:style>
-  <w:style w:type="table" w:default="1" w:styleId="TableNormal">
+  <w:style w:type="table" w:default="1" w:styleId="Tablanormal">
     <w:name w:val="Normal Table"/>
     <w:uiPriority w:val="99"/>
     <w:semiHidden/>
@@ -2197,16 +2502,16 @@
       </w:tblCellMar>
     </w:tblPr>
   </w:style>
-  <w:style w:type="numbering" w:default="1" w:styleId="NoList">
+  <w:style w:type="numbering" w:default="1" w:styleId="Sinlista">
     <w:name w:val="No List"/>
     <w:uiPriority w:val="99"/>
     <w:semiHidden/>
     <w:unhideWhenUsed/>
   </w:style>
-  <w:style w:type="character" w:customStyle="1" w:styleId="Heading1Char">
-    <w:name w:val="Heading 1 Char"/>
-    <w:basedOn w:val="DefaultParagraphFont"/>
-    <w:link w:val="Heading1"/>
+  <w:style w:type="character" w:customStyle="1" w:styleId="Ttulo1Car">
+    <w:name w:val="Título 1 Car"/>
+    <w:basedOn w:val="Fuentedeprrafopredeter"/>
+    <w:link w:val="Ttulo1"/>
     <w:uiPriority w:val="9"/>
     <w:rsid w:val="00867061"/>
     <w:rPr>
@@ -2216,10 +2521,10 @@
       <w:szCs w:val="36"/>
     </w:rPr>
   </w:style>
-  <w:style w:type="character" w:customStyle="1" w:styleId="Heading2Char">
-    <w:name w:val="Heading 2 Char"/>
-    <w:basedOn w:val="DefaultParagraphFont"/>
-    <w:link w:val="Heading2"/>
+  <w:style w:type="character" w:customStyle="1" w:styleId="Ttulo2Car">
+    <w:name w:val="Título 2 Car"/>
+    <w:basedOn w:val="Fuentedeprrafopredeter"/>
+    <w:link w:val="Ttulo2"/>
     <w:uiPriority w:val="9"/>
     <w:semiHidden/>
     <w:rsid w:val="00867061"/>
@@ -2230,10 +2535,10 @@
       <w:szCs w:val="28"/>
     </w:rPr>
   </w:style>
-  <w:style w:type="character" w:customStyle="1" w:styleId="Heading3Char">
-    <w:name w:val="Heading 3 Char"/>
-    <w:basedOn w:val="DefaultParagraphFont"/>
-    <w:link w:val="Heading3"/>
+  <w:style w:type="character" w:customStyle="1" w:styleId="Ttulo3Car">
+    <w:name w:val="Título 3 Car"/>
+    <w:basedOn w:val="Fuentedeprrafopredeter"/>
+    <w:link w:val="Ttulo3"/>
     <w:uiPriority w:val="9"/>
     <w:semiHidden/>
     <w:rsid w:val="00867061"/>
@@ -2244,10 +2549,10 @@
       <w:szCs w:val="26"/>
     </w:rPr>
   </w:style>
-  <w:style w:type="character" w:customStyle="1" w:styleId="Heading4Char">
-    <w:name w:val="Heading 4 Char"/>
-    <w:basedOn w:val="DefaultParagraphFont"/>
-    <w:link w:val="Heading4"/>
+  <w:style w:type="character" w:customStyle="1" w:styleId="Ttulo4Car">
+    <w:name w:val="Título 4 Car"/>
+    <w:basedOn w:val="Fuentedeprrafopredeter"/>
+    <w:link w:val="Ttulo4"/>
     <w:uiPriority w:val="9"/>
     <w:semiHidden/>
     <w:rsid w:val="00867061"/>
@@ -2257,10 +2562,10 @@
       <w:szCs w:val="24"/>
     </w:rPr>
   </w:style>
-  <w:style w:type="character" w:customStyle="1" w:styleId="Heading5Char">
-    <w:name w:val="Heading 5 Char"/>
-    <w:basedOn w:val="DefaultParagraphFont"/>
-    <w:link w:val="Heading5"/>
+  <w:style w:type="character" w:customStyle="1" w:styleId="Ttulo5Car">
+    <w:name w:val="Título 5 Car"/>
+    <w:basedOn w:val="Fuentedeprrafopredeter"/>
+    <w:link w:val="Ttulo5"/>
     <w:uiPriority w:val="9"/>
     <w:semiHidden/>
     <w:rsid w:val="00867061"/>
@@ -2272,10 +2577,10 @@
       <w:szCs w:val="22"/>
     </w:rPr>
   </w:style>
-  <w:style w:type="character" w:customStyle="1" w:styleId="Heading6Char">
-    <w:name w:val="Heading 6 Char"/>
-    <w:basedOn w:val="DefaultParagraphFont"/>
-    <w:link w:val="Heading6"/>
+  <w:style w:type="character" w:customStyle="1" w:styleId="Ttulo6Car">
+    <w:name w:val="Título 6 Car"/>
+    <w:basedOn w:val="Fuentedeprrafopredeter"/>
+    <w:link w:val="Ttulo6"/>
     <w:uiPriority w:val="9"/>
     <w:semiHidden/>
     <w:rsid w:val="00867061"/>
@@ -2284,10 +2589,10 @@
       <w:color w:val="595959" w:themeColor="text1" w:themeTint="A6"/>
     </w:rPr>
   </w:style>
-  <w:style w:type="character" w:customStyle="1" w:styleId="Heading7Char">
-    <w:name w:val="Heading 7 Char"/>
-    <w:basedOn w:val="DefaultParagraphFont"/>
-    <w:link w:val="Heading7"/>
+  <w:style w:type="character" w:customStyle="1" w:styleId="Ttulo7Car">
+    <w:name w:val="Título 7 Car"/>
+    <w:basedOn w:val="Fuentedeprrafopredeter"/>
+    <w:link w:val="Ttulo7"/>
     <w:uiPriority w:val="9"/>
     <w:semiHidden/>
     <w:rsid w:val="00867061"/>
@@ -2298,10 +2603,10 @@
       <w:color w:val="595959" w:themeColor="text1" w:themeTint="A6"/>
     </w:rPr>
   </w:style>
-  <w:style w:type="character" w:customStyle="1" w:styleId="Heading8Char">
-    <w:name w:val="Heading 8 Char"/>
-    <w:basedOn w:val="DefaultParagraphFont"/>
-    <w:link w:val="Heading8"/>
+  <w:style w:type="character" w:customStyle="1" w:styleId="Ttulo8Car">
+    <w:name w:val="Título 8 Car"/>
+    <w:basedOn w:val="Fuentedeprrafopredeter"/>
+    <w:link w:val="Ttulo8"/>
     <w:uiPriority w:val="9"/>
     <w:semiHidden/>
     <w:rsid w:val="00867061"/>
@@ -2311,10 +2616,10 @@
       <w:color w:val="595959" w:themeColor="text1" w:themeTint="A6"/>
     </w:rPr>
   </w:style>
-  <w:style w:type="character" w:customStyle="1" w:styleId="Heading9Char">
-    <w:name w:val="Heading 9 Char"/>
-    <w:basedOn w:val="DefaultParagraphFont"/>
-    <w:link w:val="Heading9"/>
+  <w:style w:type="character" w:customStyle="1" w:styleId="Ttulo9Car">
+    <w:name w:val="Título 9 Car"/>
+    <w:basedOn w:val="Fuentedeprrafopredeter"/>
+    <w:link w:val="Ttulo9"/>
     <w:uiPriority w:val="9"/>
     <w:semiHidden/>
     <w:rsid w:val="00867061"/>
@@ -2326,7 +2631,7 @@
       <w:color w:val="595959" w:themeColor="text1" w:themeTint="A6"/>
     </w:rPr>
   </w:style>
-  <w:style w:type="paragraph" w:styleId="Caption">
+  <w:style w:type="paragraph" w:styleId="Descripcin">
     <w:name w:val="caption"/>
     <w:basedOn w:val="Normal"/>
     <w:next w:val="Normal"/>
@@ -2346,11 +2651,11 @@
       <w:szCs w:val="20"/>
     </w:rPr>
   </w:style>
-  <w:style w:type="paragraph" w:styleId="Title">
+  <w:style w:type="paragraph" w:styleId="Ttulo">
     <w:name w:val="Title"/>
     <w:basedOn w:val="Normal"/>
     <w:next w:val="Normal"/>
-    <w:link w:val="TitleChar"/>
+    <w:link w:val="TtuloCar"/>
     <w:uiPriority w:val="10"/>
     <w:qFormat/>
     <w:rsid w:val="00867061"/>
@@ -2366,10 +2671,10 @@
       <w:szCs w:val="80"/>
     </w:rPr>
   </w:style>
-  <w:style w:type="character" w:customStyle="1" w:styleId="TitleChar">
-    <w:name w:val="Title Char"/>
-    <w:basedOn w:val="DefaultParagraphFont"/>
-    <w:link w:val="Title"/>
+  <w:style w:type="character" w:customStyle="1" w:styleId="TtuloCar">
+    <w:name w:val="Título Car"/>
+    <w:basedOn w:val="Fuentedeprrafopredeter"/>
+    <w:link w:val="Ttulo"/>
     <w:uiPriority w:val="10"/>
     <w:rsid w:val="00867061"/>
     <w:rPr>
@@ -2380,11 +2685,11 @@
       <w:szCs w:val="80"/>
     </w:rPr>
   </w:style>
-  <w:style w:type="paragraph" w:styleId="Subtitle">
+  <w:style w:type="paragraph" w:styleId="Subttulo">
     <w:name w:val="Subtitle"/>
     <w:basedOn w:val="Normal"/>
     <w:next w:val="Normal"/>
-    <w:link w:val="SubtitleChar"/>
+    <w:link w:val="SubttuloCar"/>
     <w:uiPriority w:val="11"/>
     <w:qFormat/>
     <w:rsid w:val="00867061"/>
@@ -2401,10 +2706,10 @@
       <w:szCs w:val="30"/>
     </w:rPr>
   </w:style>
-  <w:style w:type="character" w:customStyle="1" w:styleId="SubtitleChar">
-    <w:name w:val="Subtitle Char"/>
-    <w:basedOn w:val="DefaultParagraphFont"/>
-    <w:link w:val="Subtitle"/>
+  <w:style w:type="character" w:customStyle="1" w:styleId="SubttuloCar">
+    <w:name w:val="Subtítulo Car"/>
+    <w:basedOn w:val="Fuentedeprrafopredeter"/>
+    <w:link w:val="Subttulo"/>
     <w:uiPriority w:val="11"/>
     <w:rsid w:val="00867061"/>
     <w:rPr>
@@ -2414,9 +2719,9 @@
       <w:szCs w:val="30"/>
     </w:rPr>
   </w:style>
-  <w:style w:type="character" w:styleId="Strong">
+  <w:style w:type="character" w:styleId="Textoennegrita">
     <w:name w:val="Strong"/>
-    <w:basedOn w:val="DefaultParagraphFont"/>
+    <w:basedOn w:val="Fuentedeprrafopredeter"/>
     <w:uiPriority w:val="22"/>
     <w:qFormat/>
     <w:rsid w:val="00867061"/>
@@ -2425,9 +2730,9 @@
       <w:bCs/>
     </w:rPr>
   </w:style>
-  <w:style w:type="character" w:styleId="Emphasis">
+  <w:style w:type="character" w:styleId="nfasis">
     <w:name w:val="Emphasis"/>
-    <w:basedOn w:val="DefaultParagraphFont"/>
+    <w:basedOn w:val="Fuentedeprrafopredeter"/>
     <w:uiPriority w:val="20"/>
     <w:qFormat/>
     <w:rsid w:val="00867061"/>
@@ -2436,9 +2741,9 @@
       <w:iCs/>
     </w:rPr>
   </w:style>
-  <w:style w:type="paragraph" w:styleId="NoSpacing">
+  <w:style w:type="paragraph" w:styleId="Sinespaciado">
     <w:name w:val="No Spacing"/>
-    <w:link w:val="NoSpacingChar"/>
+    <w:link w:val="SinespaciadoCar"/>
     <w:uiPriority w:val="1"/>
     <w:qFormat/>
     <w:rsid w:val="00867061"/>
@@ -2446,11 +2751,11 @@
       <w:spacing w:after="0" w:line="240" w:lineRule="auto"/>
     </w:pPr>
   </w:style>
-  <w:style w:type="paragraph" w:styleId="Quote">
+  <w:style w:type="paragraph" w:styleId="Cita">
     <w:name w:val="Quote"/>
     <w:basedOn w:val="Normal"/>
     <w:next w:val="Normal"/>
-    <w:link w:val="QuoteChar"/>
+    <w:link w:val="CitaCar"/>
     <w:uiPriority w:val="29"/>
     <w:qFormat/>
     <w:rsid w:val="00867061"/>
@@ -2464,10 +2769,10 @@
       <w:iCs/>
     </w:rPr>
   </w:style>
-  <w:style w:type="character" w:customStyle="1" w:styleId="QuoteChar">
-    <w:name w:val="Quote Char"/>
-    <w:basedOn w:val="DefaultParagraphFont"/>
-    <w:link w:val="Quote"/>
+  <w:style w:type="character" w:customStyle="1" w:styleId="CitaCar">
+    <w:name w:val="Cita Car"/>
+    <w:basedOn w:val="Fuentedeprrafopredeter"/>
+    <w:link w:val="Cita"/>
     <w:uiPriority w:val="29"/>
     <w:rsid w:val="00867061"/>
     <w:rPr>
@@ -2475,11 +2780,11 @@
       <w:iCs/>
     </w:rPr>
   </w:style>
-  <w:style w:type="paragraph" w:styleId="IntenseQuote">
+  <w:style w:type="paragraph" w:styleId="Citadestacada">
     <w:name w:val="Intense Quote"/>
     <w:basedOn w:val="Normal"/>
     <w:next w:val="Normal"/>
-    <w:link w:val="IntenseQuoteChar"/>
+    <w:link w:val="CitadestacadaCar"/>
     <w:uiPriority w:val="30"/>
     <w:qFormat/>
     <w:rsid w:val="00867061"/>
@@ -2495,10 +2800,10 @@
       <w:szCs w:val="28"/>
     </w:rPr>
   </w:style>
-  <w:style w:type="character" w:customStyle="1" w:styleId="IntenseQuoteChar">
-    <w:name w:val="Intense Quote Char"/>
-    <w:basedOn w:val="DefaultParagraphFont"/>
-    <w:link w:val="IntenseQuote"/>
+  <w:style w:type="character" w:customStyle="1" w:styleId="CitadestacadaCar">
+    <w:name w:val="Cita destacada Car"/>
+    <w:basedOn w:val="Fuentedeprrafopredeter"/>
+    <w:link w:val="Citadestacada"/>
     <w:uiPriority w:val="30"/>
     <w:rsid w:val="00867061"/>
     <w:rPr>
@@ -2508,9 +2813,9 @@
       <w:szCs w:val="28"/>
     </w:rPr>
   </w:style>
-  <w:style w:type="character" w:styleId="SubtleEmphasis">
+  <w:style w:type="character" w:styleId="nfasissutil">
     <w:name w:val="Subtle Emphasis"/>
-    <w:basedOn w:val="DefaultParagraphFont"/>
+    <w:basedOn w:val="Fuentedeprrafopredeter"/>
     <w:uiPriority w:val="19"/>
     <w:qFormat/>
     <w:rsid w:val="00867061"/>
@@ -2520,9 +2825,9 @@
       <w:color w:val="595959" w:themeColor="text1" w:themeTint="A6"/>
     </w:rPr>
   </w:style>
-  <w:style w:type="character" w:styleId="IntenseEmphasis">
+  <w:style w:type="character" w:styleId="nfasisintenso">
     <w:name w:val="Intense Emphasis"/>
-    <w:basedOn w:val="DefaultParagraphFont"/>
+    <w:basedOn w:val="Fuentedeprrafopredeter"/>
     <w:uiPriority w:val="21"/>
     <w:qFormat/>
     <w:rsid w:val="00867061"/>
@@ -2533,9 +2838,9 @@
       <w:iCs/>
     </w:rPr>
   </w:style>
-  <w:style w:type="character" w:styleId="SubtleReference">
+  <w:style w:type="character" w:styleId="Referenciasutil">
     <w:name w:val="Subtle Reference"/>
-    <w:basedOn w:val="DefaultParagraphFont"/>
+    <w:basedOn w:val="Fuentedeprrafopredeter"/>
     <w:uiPriority w:val="31"/>
     <w:qFormat/>
     <w:rsid w:val="00867061"/>
@@ -2544,9 +2849,9 @@
       <w:color w:val="404040" w:themeColor="text1" w:themeTint="BF"/>
     </w:rPr>
   </w:style>
-  <w:style w:type="character" w:styleId="IntenseReference">
+  <w:style w:type="character" w:styleId="Referenciaintensa">
     <w:name w:val="Intense Reference"/>
-    <w:basedOn w:val="DefaultParagraphFont"/>
+    <w:basedOn w:val="Fuentedeprrafopredeter"/>
     <w:uiPriority w:val="32"/>
     <w:qFormat/>
     <w:rsid w:val="00867061"/>
@@ -2557,9 +2862,9 @@
       <w:u w:val="single"/>
     </w:rPr>
   </w:style>
-  <w:style w:type="character" w:styleId="BookTitle">
+  <w:style w:type="character" w:styleId="Ttulodellibro">
     <w:name w:val="Book Title"/>
-    <w:basedOn w:val="DefaultParagraphFont"/>
+    <w:basedOn w:val="Fuentedeprrafopredeter"/>
     <w:uiPriority w:val="33"/>
     <w:qFormat/>
     <w:rsid w:val="00867061"/>
@@ -2569,9 +2874,9 @@
       <w:smallCaps/>
     </w:rPr>
   </w:style>
-  <w:style w:type="paragraph" w:styleId="TOCHeading">
+  <w:style w:type="paragraph" w:styleId="TtuloTDC">
     <w:name w:val="TOC Heading"/>
-    <w:basedOn w:val="Heading1"/>
+    <w:basedOn w:val="Ttulo1"/>
     <w:next w:val="Normal"/>
     <w:uiPriority w:val="39"/>
     <w:semiHidden/>
@@ -2582,7 +2887,7 @@
       <w:outlineLvl w:val="9"/>
     </w:pPr>
   </w:style>
-  <w:style w:type="paragraph" w:styleId="ListParagraph">
+  <w:style w:type="paragraph" w:styleId="Prrafodelista">
     <w:name w:val="List Paragraph"/>
     <w:basedOn w:val="Normal"/>
     <w:uiPriority w:val="34"/>
@@ -2593,16 +2898,16 @@
       <w:contextualSpacing/>
     </w:pPr>
   </w:style>
-  <w:style w:type="character" w:customStyle="1" w:styleId="NoSpacingChar">
-    <w:name w:val="No Spacing Char"/>
-    <w:basedOn w:val="DefaultParagraphFont"/>
-    <w:link w:val="NoSpacing"/>
+  <w:style w:type="character" w:customStyle="1" w:styleId="SinespaciadoCar">
+    <w:name w:val="Sin espaciado Car"/>
+    <w:basedOn w:val="Fuentedeprrafopredeter"/>
+    <w:link w:val="Sinespaciado"/>
     <w:uiPriority w:val="1"/>
     <w:rsid w:val="00F728CA"/>
   </w:style>
-  <w:style w:type="table" w:styleId="TableGrid">
+  <w:style w:type="table" w:styleId="Tablaconcuadrcula">
     <w:name w:val="Table Grid"/>
-    <w:basedOn w:val="TableNormal"/>
+    <w:basedOn w:val="Tablanormal"/>
     <w:uiPriority w:val="39"/>
     <w:rsid w:val="00EB7DAB"/>
     <w:pPr>
@@ -2619,10 +2924,10 @@
       </w:tblBorders>
     </w:tblPr>
   </w:style>
-  <w:style w:type="paragraph" w:styleId="Header">
+  <w:style w:type="paragraph" w:styleId="Encabezado">
     <w:name w:val="header"/>
     <w:basedOn w:val="Normal"/>
-    <w:link w:val="HeaderChar"/>
+    <w:link w:val="EncabezadoCar"/>
     <w:uiPriority w:val="99"/>
     <w:unhideWhenUsed/>
     <w:rsid w:val="00F3307F"/>
@@ -2634,17 +2939,17 @@
       <w:spacing w:after="0" w:line="240" w:lineRule="auto"/>
     </w:pPr>
   </w:style>
-  <w:style w:type="character" w:customStyle="1" w:styleId="HeaderChar">
-    <w:name w:val="Header Char"/>
-    <w:basedOn w:val="DefaultParagraphFont"/>
-    <w:link w:val="Header"/>
+  <w:style w:type="character" w:customStyle="1" w:styleId="EncabezadoCar">
+    <w:name w:val="Encabezado Car"/>
+    <w:basedOn w:val="Fuentedeprrafopredeter"/>
+    <w:link w:val="Encabezado"/>
     <w:uiPriority w:val="99"/>
     <w:rsid w:val="00F3307F"/>
   </w:style>
-  <w:style w:type="paragraph" w:styleId="Footer">
+  <w:style w:type="paragraph" w:styleId="Piedepgina">
     <w:name w:val="footer"/>
     <w:basedOn w:val="Normal"/>
-    <w:link w:val="FooterChar"/>
+    <w:link w:val="PiedepginaCar"/>
     <w:uiPriority w:val="99"/>
     <w:unhideWhenUsed/>
     <w:rsid w:val="00F3307F"/>
@@ -2656,16 +2961,16 @@
       <w:spacing w:after="0" w:line="240" w:lineRule="auto"/>
     </w:pPr>
   </w:style>
-  <w:style w:type="character" w:customStyle="1" w:styleId="FooterChar">
-    <w:name w:val="Footer Char"/>
-    <w:basedOn w:val="DefaultParagraphFont"/>
-    <w:link w:val="Footer"/>
+  <w:style w:type="character" w:customStyle="1" w:styleId="PiedepginaCar">
+    <w:name w:val="Pie de página Car"/>
+    <w:basedOn w:val="Fuentedeprrafopredeter"/>
+    <w:link w:val="Piedepgina"/>
     <w:uiPriority w:val="99"/>
     <w:rsid w:val="00F3307F"/>
   </w:style>
-  <w:style w:type="character" w:styleId="Hyperlink">
+  <w:style w:type="character" w:styleId="Hipervnculo">
     <w:name w:val="Hyperlink"/>
-    <w:basedOn w:val="DefaultParagraphFont"/>
+    <w:basedOn w:val="Fuentedeprrafopredeter"/>
     <w:uiPriority w:val="99"/>
     <w:unhideWhenUsed/>
     <w:rsid w:val="00FF719A"/>
@@ -2674,9 +2979,9 @@
       <w:u w:val="single"/>
     </w:rPr>
   </w:style>
-  <w:style w:type="character" w:styleId="UnresolvedMention">
+  <w:style w:type="character" w:customStyle="1" w:styleId="UnresolvedMention">
     <w:name w:val="Unresolved Mention"/>
-    <w:basedOn w:val="DefaultParagraphFont"/>
+    <w:basedOn w:val="Fuentedeprrafopredeter"/>
     <w:uiPriority w:val="99"/>
     <w:semiHidden/>
     <w:unhideWhenUsed/>

</xml_diff>

<commit_message>
[FIX] Conflicto con el Dependency Inversion Principle en la clase Programador.java, para esto se añadieron [ADD] las clases Computador.java, ComputadorLinux.java, ComputadorMAC.java y se modificaron las clases ComputadorWindows.java y Programador.java | Además se actualizó [UPD] el archivo instrucciones.docx con la explicación para el conflicto con DIP
</commit_message>
<xml_diff>
--- a/Instrucciones.docx
+++ b/Instrucciones.docx
@@ -1,10 +1,10 @@
 
 <file path=word/document.xml><?xml version="1.0" encoding="utf-8"?>
-<w:document xmlns:wpc="http://schemas.microsoft.com/office/word/2010/wordprocessingCanvas" xmlns:mo="http://schemas.microsoft.com/office/mac/office/2008/main" xmlns:mc="http://schemas.openxmlformats.org/markup-compatibility/2006" xmlns:mv="urn:schemas-microsoft-com:mac:vml" xmlns:o="urn:schemas-microsoft-com:office:office" xmlns:r="http://schemas.openxmlformats.org/officeDocument/2006/relationships" xmlns:m="http://schemas.openxmlformats.org/officeDocument/2006/math" xmlns:v="urn:schemas-microsoft-com:vml" xmlns:wp14="http://schemas.microsoft.com/office/word/2010/wordprocessingDrawing" xmlns:wp="http://schemas.openxmlformats.org/drawingml/2006/wordprocessingDrawing" xmlns:w10="urn:schemas-microsoft-com:office:word" xmlns:w="http://schemas.openxmlformats.org/wordprocessingml/2006/main" xmlns:w14="http://schemas.microsoft.com/office/word/2010/wordml" xmlns:w15="http://schemas.microsoft.com/office/word/2012/wordml" xmlns:wpg="http://schemas.microsoft.com/office/word/2010/wordprocessingGroup" xmlns:wpi="http://schemas.microsoft.com/office/word/2010/wordprocessingInk" xmlns:wne="http://schemas.microsoft.com/office/word/2006/wordml" xmlns:wps="http://schemas.microsoft.com/office/word/2010/wordprocessingShape" mc:Ignorable="w14 w15 wp14">
+<w:document xmlns:wpc="http://schemas.microsoft.com/office/word/2010/wordprocessingCanvas" xmlns:cx="http://schemas.microsoft.com/office/drawing/2014/chartex" xmlns:cx1="http://schemas.microsoft.com/office/drawing/2015/9/8/chartex" xmlns:mc="http://schemas.openxmlformats.org/markup-compatibility/2006" xmlns:o="urn:schemas-microsoft-com:office:office" xmlns:r="http://schemas.openxmlformats.org/officeDocument/2006/relationships" xmlns:m="http://schemas.openxmlformats.org/officeDocument/2006/math" xmlns:v="urn:schemas-microsoft-com:vml" xmlns:wp14="http://schemas.microsoft.com/office/word/2010/wordprocessingDrawing" xmlns:wp="http://schemas.openxmlformats.org/drawingml/2006/wordprocessingDrawing" xmlns:w10="urn:schemas-microsoft-com:office:word" xmlns:w="http://schemas.openxmlformats.org/wordprocessingml/2006/main" xmlns:w14="http://schemas.microsoft.com/office/word/2010/wordml" xmlns:w15="http://schemas.microsoft.com/office/word/2012/wordml" xmlns:w16se="http://schemas.microsoft.com/office/word/2015/wordml/symex" xmlns:wpg="http://schemas.microsoft.com/office/word/2010/wordprocessingGroup" xmlns:wpi="http://schemas.microsoft.com/office/word/2010/wordprocessingInk" xmlns:wne="http://schemas.microsoft.com/office/word/2006/wordml" xmlns:wps="http://schemas.microsoft.com/office/word/2010/wordprocessingShape" mc:Ignorable="w14 w15 w16se wp14">
   <w:body>
     <w:p>
       <w:pPr>
-        <w:pStyle w:val="Title"/>
+        <w:pStyle w:val="Ttulo"/>
       </w:pPr>
       <w:r>
         <w:t xml:space="preserve">Taller </w:t>
@@ -16,7 +16,7 @@
     <w:p/>
     <w:p>
       <w:pPr>
-        <w:pStyle w:val="Heading1"/>
+        <w:pStyle w:val="Ttulo1"/>
       </w:pPr>
       <w:r>
         <w:t xml:space="preserve">Objetivos: </w:t>
@@ -24,100 +24,187 @@
     </w:p>
     <w:p>
       <w:pPr>
-        <w:pStyle w:val="ListParagraph"/>
+        <w:pStyle w:val="Prrafodelista"/>
         <w:numPr>
           <w:ilvl w:val="0"/>
           <w:numId w:val="2"/>
         </w:numPr>
-      </w:pPr>
-      <w:r>
+        <w:rPr>
+          <w:lang w:val="es-EC"/>
+        </w:rPr>
+      </w:pPr>
+      <w:r>
+        <w:rPr>
+          <w:lang w:val="es-EC"/>
+        </w:rPr>
         <w:t>Identificar violaciones a los principios SOLID.</w:t>
       </w:r>
     </w:p>
     <w:p>
       <w:pPr>
-        <w:pStyle w:val="ListParagraph"/>
+        <w:pStyle w:val="Prrafodelista"/>
         <w:numPr>
           <w:ilvl w:val="0"/>
           <w:numId w:val="2"/>
         </w:numPr>
-      </w:pPr>
-      <w:r>
+        <w:rPr>
+          <w:lang w:val="es-EC"/>
+        </w:rPr>
+      </w:pPr>
+      <w:r>
+        <w:rPr>
+          <w:lang w:val="es-EC"/>
+        </w:rPr>
         <w:t>Corregir código que viole principios SOLID.</w:t>
       </w:r>
     </w:p>
     <w:p>
       <w:pPr>
-        <w:pStyle w:val="ListParagraph"/>
+        <w:pStyle w:val="Prrafodelista"/>
         <w:numPr>
           <w:ilvl w:val="0"/>
           <w:numId w:val="2"/>
         </w:numPr>
-      </w:pPr>
-      <w:r>
-        <w:t>Utilizar Git como herramienta de apoyo al trabajo colaborativo.</w:t>
-      </w:r>
-    </w:p>
-    <w:p>
-      <w:pPr>
-        <w:pStyle w:val="Heading1"/>
-      </w:pPr>
+        <w:rPr>
+          <w:lang w:val="es-EC"/>
+        </w:rPr>
+      </w:pPr>
+      <w:r>
+        <w:rPr>
+          <w:lang w:val="es-EC"/>
+        </w:rPr>
+        <w:t xml:space="preserve">Utilizar </w:t>
+      </w:r>
+      <w:proofErr w:type="spellStart"/>
+      <w:r>
+        <w:rPr>
+          <w:lang w:val="es-EC"/>
+        </w:rPr>
+        <w:t>Git</w:t>
+      </w:r>
+      <w:proofErr w:type="spellEnd"/>
+      <w:r>
+        <w:rPr>
+          <w:lang w:val="es-EC"/>
+        </w:rPr>
+        <w:t xml:space="preserve"> como herramienta de apoyo al trabajo colaborativo.</w:t>
+      </w:r>
+    </w:p>
+    <w:p>
+      <w:pPr>
+        <w:pStyle w:val="Ttulo1"/>
+      </w:pPr>
+      <w:proofErr w:type="spellStart"/>
       <w:r>
         <w:t>Instrucciones</w:t>
       </w:r>
+      <w:proofErr w:type="spellEnd"/>
     </w:p>
     <w:p/>
     <w:p>
       <w:pPr>
-        <w:pStyle w:val="ListParagraph"/>
+        <w:pStyle w:val="Prrafodelista"/>
         <w:numPr>
           <w:ilvl w:val="0"/>
           <w:numId w:val="9"/>
         </w:numPr>
-      </w:pPr>
-      <w:r>
+        <w:rPr>
+          <w:lang w:val="es-EC"/>
+        </w:rPr>
+      </w:pPr>
+      <w:r>
+        <w:rPr>
+          <w:lang w:val="es-EC"/>
+        </w:rPr>
         <w:t>Trabajar en los grupos del proyecto.</w:t>
       </w:r>
     </w:p>
     <w:p>
       <w:pPr>
-        <w:pStyle w:val="ListParagraph"/>
+        <w:pStyle w:val="Prrafodelista"/>
         <w:numPr>
           <w:ilvl w:val="0"/>
           <w:numId w:val="9"/>
         </w:numPr>
-      </w:pPr>
-      <w:r>
+        <w:rPr>
+          <w:lang w:val="es-EC"/>
+        </w:rPr>
+      </w:pPr>
+      <w:r>
+        <w:rPr>
+          <w:lang w:val="es-EC"/>
+        </w:rPr>
         <w:t xml:space="preserve">Usted trabajará con el proyecto </w:t>
       </w:r>
       <w:r>
-        <w:t>en un repositorio de Github</w:t>
-      </w:r>
-      <w:r>
+        <w:rPr>
+          <w:lang w:val="es-EC"/>
+        </w:rPr>
+        <w:t xml:space="preserve">en un repositorio de </w:t>
+      </w:r>
+      <w:proofErr w:type="spellStart"/>
+      <w:r>
+        <w:rPr>
+          <w:lang w:val="es-EC"/>
+        </w:rPr>
+        <w:t>Github</w:t>
+      </w:r>
+      <w:proofErr w:type="spellEnd"/>
+      <w:r>
+        <w:rPr>
+          <w:lang w:val="es-EC"/>
+        </w:rPr>
         <w:t>. El proyecto está compuesto por 10 paquetes (2 por cada principio</w:t>
       </w:r>
       <w:r>
+        <w:rPr>
+          <w:lang w:val="es-EC"/>
+        </w:rPr>
         <w:t>, mal y bien</w:t>
       </w:r>
       <w:r>
+        <w:rPr>
+          <w:lang w:val="es-EC"/>
+        </w:rPr>
         <w:t>).</w:t>
       </w:r>
     </w:p>
     <w:p>
       <w:pPr>
-        <w:pStyle w:val="ListParagraph"/>
+        <w:pStyle w:val="Prrafodelista"/>
         <w:numPr>
           <w:ilvl w:val="0"/>
           <w:numId w:val="9"/>
         </w:numPr>
-      </w:pPr>
-      <w:r>
-        <w:t xml:space="preserve">Realizar un Fork al repositorio del grupo, desde el repositorio llamado: </w:t>
+        <w:rPr>
+          <w:lang w:val="es-EC"/>
+        </w:rPr>
+      </w:pPr>
+      <w:r>
+        <w:rPr>
+          <w:lang w:val="es-EC"/>
+        </w:rPr>
+        <w:t xml:space="preserve">Realizar un </w:t>
+      </w:r>
+      <w:proofErr w:type="spellStart"/>
+      <w:r>
+        <w:rPr>
+          <w:lang w:val="es-EC"/>
+        </w:rPr>
+        <w:t>Fork</w:t>
+      </w:r>
+      <w:proofErr w:type="spellEnd"/>
+      <w:r>
+        <w:rPr>
+          <w:lang w:val="es-EC"/>
+        </w:rPr>
+        <w:t xml:space="preserve"> al repositorio del grupo, desde el repositorio llamado: </w:t>
       </w:r>
       <w:hyperlink r:id="rId7" w:history="1">
         <w:r>
           <w:rPr>
-            <w:rStyle w:val="Hyperlink"/>
+            <w:rStyle w:val="Hipervnculo"/>
+            <w:lang w:val="es-EC"/>
           </w:rPr>
           <w:t>https://github.com/djurado/solid</w:t>
         </w:r>
@@ -125,100 +212,182 @@
     </w:p>
     <w:p>
       <w:pPr>
-        <w:pStyle w:val="ListParagraph"/>
+        <w:pStyle w:val="Prrafodelista"/>
         <w:numPr>
           <w:ilvl w:val="0"/>
           <w:numId w:val="9"/>
         </w:numPr>
-      </w:pPr>
-      <w:r>
-        <w:t>Cada integrante debe haber solucionado por lo menos uno de principios y debe verse reflejado en el usuario de los commits al repositorio.</w:t>
-      </w:r>
-    </w:p>
-    <w:p>
-      <w:pPr>
-        <w:pStyle w:val="ListParagraph"/>
+        <w:rPr>
+          <w:lang w:val="es-EC"/>
+        </w:rPr>
+      </w:pPr>
+      <w:r>
+        <w:rPr>
+          <w:lang w:val="es-EC"/>
+        </w:rPr>
+        <w:t xml:space="preserve">Cada integrante debe haber solucionado por lo menos uno de principios y debe verse reflejado en el usuario de los </w:t>
+      </w:r>
+      <w:proofErr w:type="spellStart"/>
+      <w:r>
+        <w:rPr>
+          <w:lang w:val="es-EC"/>
+        </w:rPr>
+        <w:t>commits</w:t>
+      </w:r>
+      <w:proofErr w:type="spellEnd"/>
+      <w:r>
+        <w:rPr>
+          <w:lang w:val="es-EC"/>
+        </w:rPr>
+        <w:t xml:space="preserve"> al repositorio.</w:t>
+      </w:r>
+    </w:p>
+    <w:p>
+      <w:pPr>
+        <w:pStyle w:val="Prrafodelista"/>
         <w:numPr>
           <w:ilvl w:val="0"/>
           <w:numId w:val="9"/>
         </w:numPr>
-      </w:pPr>
-      <w:r>
+        <w:rPr>
+          <w:lang w:val="es-EC"/>
+        </w:rPr>
+      </w:pPr>
+      <w:r>
+        <w:rPr>
+          <w:lang w:val="es-EC"/>
+        </w:rPr>
         <w:t xml:space="preserve">Los paquetes que contienen </w:t>
       </w:r>
       <w:r>
         <w:rPr>
           <w:b/>
+          <w:lang w:val="es-EC"/>
         </w:rPr>
         <w:t>‘</w:t>
       </w:r>
       <w:r>
         <w:rPr>
           <w:b/>
+          <w:lang w:val="es-EC"/>
         </w:rPr>
         <w:t>mal</w:t>
       </w:r>
       <w:r>
         <w:rPr>
           <w:b/>
+          <w:lang w:val="es-EC"/>
         </w:rPr>
         <w:t>’</w:t>
       </w:r>
       <w:r>
+        <w:rPr>
+          <w:lang w:val="es-EC"/>
+        </w:rPr>
         <w:t xml:space="preserve"> en su nombre, contiene clases e interfaces que viola un principio SOLID. Las tres primeras letras del nombre del paquete le indican el principio que se está violando.</w:t>
       </w:r>
     </w:p>
     <w:p>
       <w:pPr>
-        <w:pStyle w:val="ListParagraph"/>
+        <w:pStyle w:val="Prrafodelista"/>
         <w:numPr>
           <w:ilvl w:val="0"/>
           <w:numId w:val="9"/>
         </w:numPr>
-      </w:pPr>
-      <w:r>
+        <w:rPr>
+          <w:lang w:val="es-EC"/>
+        </w:rPr>
+      </w:pPr>
+      <w:r>
+        <w:rPr>
+          <w:lang w:val="es-EC"/>
+        </w:rPr>
         <w:t xml:space="preserve">Analice el código y reestructure las clases, de modo que el principio SOLID ya no sea violado. Agregue su propuesta de solución en </w:t>
       </w:r>
       <w:r>
+        <w:rPr>
+          <w:lang w:val="es-EC"/>
+        </w:rPr>
         <w:t xml:space="preserve">sub-paquetes </w:t>
       </w:r>
       <w:r>
         <w:rPr>
           <w:b/>
+          <w:lang w:val="es-EC"/>
         </w:rPr>
         <w:t>‘bien’</w:t>
       </w:r>
       <w:r>
+        <w:rPr>
+          <w:lang w:val="es-EC"/>
+        </w:rPr>
         <w:t xml:space="preserve"> </w:t>
       </w:r>
       <w:r>
+        <w:rPr>
+          <w:lang w:val="es-EC"/>
+        </w:rPr>
         <w:t xml:space="preserve">respectivos. </w:t>
       </w:r>
     </w:p>
     <w:p>
       <w:pPr>
-        <w:pStyle w:val="Heading1"/>
-      </w:pPr>
-      <w:r>
+        <w:pStyle w:val="Ttulo1"/>
+        <w:rPr>
+          <w:lang w:val="es-EC"/>
+        </w:rPr>
+      </w:pPr>
+      <w:r>
+        <w:rPr>
+          <w:lang w:val="es-EC"/>
+        </w:rPr>
         <w:t>Conteste</w:t>
       </w:r>
     </w:p>
-    <w:p/>
-    <w:p>
-      <w:r>
+    <w:p>
+      <w:pPr>
+        <w:rPr>
+          <w:lang w:val="es-EC"/>
+        </w:rPr>
+      </w:pPr>
+      <w:bookmarkStart w:id="0" w:name="_GoBack"/>
+      <w:bookmarkEnd w:id="0"/>
+    </w:p>
+    <w:p>
+      <w:pPr>
+        <w:rPr>
+          <w:lang w:val="es-EC"/>
+        </w:rPr>
+      </w:pPr>
+      <w:r>
+        <w:rPr>
+          <w:lang w:val="es-EC"/>
+        </w:rPr>
         <w:t>Explique brevemente como cada prin</w:t>
       </w:r>
       <w:r>
+        <w:rPr>
+          <w:lang w:val="es-EC"/>
+        </w:rPr>
         <w:t>cipio es violado</w:t>
       </w:r>
       <w:r>
+        <w:rPr>
+          <w:lang w:val="es-EC"/>
+        </w:rPr>
         <w:t xml:space="preserve"> en el código analizado.</w:t>
       </w:r>
     </w:p>
-    <w:p/>
-    <w:p>
-      <w:pPr>
-        <w:pStyle w:val="ListParagraph"/>
+    <w:p>
+      <w:pPr>
+        <w:rPr>
+          <w:lang w:val="es-EC"/>
+        </w:rPr>
+      </w:pPr>
+    </w:p>
+    <w:p>
+      <w:pPr>
+        <w:pStyle w:val="Prrafodelista"/>
         <w:numPr>
           <w:ilvl w:val="0"/>
           <w:numId w:val="10"/>
@@ -233,69 +402,87 @@
     </w:p>
     <w:p>
       <w:pPr>
-        <w:pStyle w:val="ListParagraph"/>
+        <w:pStyle w:val="Prrafodelista"/>
         <w:ind w:left="1416"/>
         <w:rPr>
           <w:sz w:val="22"/>
           <w:szCs w:val="22"/>
+          <w:lang w:val="es-EC"/>
         </w:rPr>
       </w:pPr>
       <w:r>
         <w:rPr>
           <w:sz w:val="22"/>
           <w:szCs w:val="22"/>
-        </w:rPr>
-        <w:t xml:space="preserve">Según el principio SRP cada clase </w:t>
-      </w:r>
-      <w:r>
+          <w:lang w:val="es-EC"/>
+        </w:rPr>
+        <w:t>Según el principio SRP cada clase de tener una responsabilidad.</w:t>
+      </w:r>
+    </w:p>
+    <w:p>
+      <w:pPr>
+        <w:pStyle w:val="Prrafodelista"/>
+        <w:ind w:left="1416"/>
         <w:rPr>
           <w:sz w:val="22"/>
           <w:szCs w:val="22"/>
-        </w:rPr>
-        <w:t>de tener una responsabilidad.</w:t>
-      </w:r>
-    </w:p>
-    <w:p>
-      <w:pPr>
-        <w:pStyle w:val="ListParagraph"/>
-        <w:ind w:left="1416"/>
+          <w:lang w:val="es-EC"/>
+        </w:rPr>
+      </w:pPr>
+      <w:r>
         <w:rPr>
           <w:sz w:val="22"/>
           <w:szCs w:val="22"/>
-        </w:rPr>
-      </w:pPr>
+          <w:lang w:val="es-EC"/>
+        </w:rPr>
+        <w:t xml:space="preserve">En el código, </w:t>
+      </w:r>
       <w:r>
         <w:rPr>
           <w:sz w:val="22"/>
           <w:szCs w:val="22"/>
-        </w:rPr>
-        <w:t xml:space="preserve">En el código, </w:t>
-      </w:r>
+          <w:lang w:val="es-EC"/>
+        </w:rPr>
+        <w:t>La clase “</w:t>
+      </w:r>
+      <w:proofErr w:type="spellStart"/>
       <w:r>
         <w:rPr>
           <w:sz w:val="22"/>
           <w:szCs w:val="22"/>
-        </w:rPr>
-        <w:t xml:space="preserve">La clase “Pokemon” </w:t>
-      </w:r>
+          <w:lang w:val="es-EC"/>
+        </w:rPr>
+        <w:t>Pokemon</w:t>
+      </w:r>
+      <w:proofErr w:type="spellEnd"/>
       <w:r>
         <w:rPr>
           <w:sz w:val="22"/>
           <w:szCs w:val="22"/>
-        </w:rPr>
-        <w:t xml:space="preserve">tiene </w:t>
+          <w:lang w:val="es-EC"/>
+        </w:rPr>
+        <w:t xml:space="preserve">” </w:t>
       </w:r>
       <w:r>
         <w:rPr>
           <w:sz w:val="22"/>
           <w:szCs w:val="22"/>
+          <w:lang w:val="es-EC"/>
+        </w:rPr>
+        <w:t xml:space="preserve">tiene </w:t>
+      </w:r>
+      <w:r>
+        <w:rPr>
+          <w:sz w:val="22"/>
+          <w:szCs w:val="22"/>
+          <w:lang w:val="es-EC"/>
         </w:rPr>
         <w:t>dos responsabilidades:</w:t>
       </w:r>
     </w:p>
     <w:p>
       <w:pPr>
-        <w:pStyle w:val="ListParagraph"/>
+        <w:pStyle w:val="Prrafodelista"/>
         <w:numPr>
           <w:ilvl w:val="0"/>
           <w:numId w:val="12"/>
@@ -304,12 +491,14 @@
         <w:rPr>
           <w:sz w:val="22"/>
           <w:szCs w:val="22"/>
+          <w:lang w:val="es-EC"/>
         </w:rPr>
       </w:pPr>
       <w:r>
         <w:rPr>
           <w:sz w:val="22"/>
           <w:szCs w:val="22"/>
+          <w:lang w:val="es-EC"/>
         </w:rPr>
         <w:t>M</w:t>
       </w:r>
@@ -317,20 +506,50 @@
         <w:rPr>
           <w:sz w:val="22"/>
           <w:szCs w:val="22"/>
-        </w:rPr>
-        <w:t>anejar la info del Pokemon</w:t>
-      </w:r>
+          <w:lang w:val="es-EC"/>
+        </w:rPr>
+        <w:t xml:space="preserve">anejar la </w:t>
+      </w:r>
+      <w:proofErr w:type="spellStart"/>
       <w:r>
         <w:rPr>
           <w:sz w:val="22"/>
           <w:szCs w:val="22"/>
+          <w:lang w:val="es-EC"/>
+        </w:rPr>
+        <w:t>info</w:t>
+      </w:r>
+      <w:proofErr w:type="spellEnd"/>
+      <w:r>
+        <w:rPr>
+          <w:sz w:val="22"/>
+          <w:szCs w:val="22"/>
+          <w:lang w:val="es-EC"/>
+        </w:rPr>
+        <w:t xml:space="preserve"> del </w:t>
+      </w:r>
+      <w:proofErr w:type="spellStart"/>
+      <w:r>
+        <w:rPr>
+          <w:sz w:val="22"/>
+          <w:szCs w:val="22"/>
+          <w:lang w:val="es-EC"/>
+        </w:rPr>
+        <w:t>Pokemon</w:t>
+      </w:r>
+      <w:proofErr w:type="spellEnd"/>
+      <w:r>
+        <w:rPr>
+          <w:sz w:val="22"/>
+          <w:szCs w:val="22"/>
+          <w:lang w:val="es-EC"/>
         </w:rPr>
         <w:t>.</w:t>
       </w:r>
     </w:p>
     <w:p>
       <w:pPr>
-        <w:pStyle w:val="ListParagraph"/>
+        <w:pStyle w:val="Prrafodelista"/>
         <w:numPr>
           <w:ilvl w:val="0"/>
           <w:numId w:val="12"/>
@@ -341,6 +560,7 @@
           <w:szCs w:val="22"/>
         </w:rPr>
       </w:pPr>
+      <w:proofErr w:type="spellStart"/>
       <w:r>
         <w:rPr>
           <w:sz w:val="22"/>
@@ -355,6 +575,7 @@
         </w:rPr>
         <w:t>urarse</w:t>
       </w:r>
+      <w:proofErr w:type="spellEnd"/>
       <w:r>
         <w:rPr>
           <w:sz w:val="22"/>
@@ -365,7 +586,7 @@
     </w:p>
     <w:p>
       <w:pPr>
-        <w:pStyle w:val="ListParagraph"/>
+        <w:pStyle w:val="Prrafodelista"/>
         <w:numPr>
           <w:ilvl w:val="0"/>
           <w:numId w:val="10"/>
@@ -377,16 +598,36 @@
     </w:p>
     <w:p>
       <w:pPr>
-        <w:pStyle w:val="ListParagraph"/>
+        <w:pStyle w:val="Prrafodelista"/>
         <w:ind w:firstLine="696"/>
       </w:pPr>
       <w:r>
-        <w:t>Al tratar de agregar un nuevo tipo de ataque se debe modificar varias clases: Clase ataque y clase manejadorataque. Esto viola el principio al no extender las clases siendo posible hacerlo. Y también de esta manera se puede modificar viola la otra característica de este principio. De forma general no reutiliza el código.</w:t>
-      </w:r>
-    </w:p>
-    <w:p>
-      <w:pPr>
-        <w:pStyle w:val="ListParagraph"/>
+        <w:rPr>
+          <w:lang w:val="es-EC"/>
+        </w:rPr>
+        <w:t xml:space="preserve">Al tratar de agregar un nuevo tipo de ataque se debe modificar varias clases: Clase ataque y clase </w:t>
+      </w:r>
+      <w:proofErr w:type="spellStart"/>
+      <w:r>
+        <w:rPr>
+          <w:lang w:val="es-EC"/>
+        </w:rPr>
+        <w:t>manejadorataque</w:t>
+      </w:r>
+      <w:proofErr w:type="spellEnd"/>
+      <w:r>
+        <w:rPr>
+          <w:lang w:val="es-EC"/>
+        </w:rPr>
+        <w:t xml:space="preserve">. Esto viola el principio al no extender las clases siendo posible hacerlo. Y también de esta manera se puede modificar viola la otra característica de este principio. </w:t>
+      </w:r>
+      <w:r>
+        <w:t>De forma general no reutiliza el código.</w:t>
+      </w:r>
+    </w:p>
+    <w:p>
+      <w:pPr>
+        <w:pStyle w:val="Prrafodelista"/>
         <w:numPr>
           <w:ilvl w:val="0"/>
           <w:numId w:val="10"/>
@@ -398,7 +639,7 @@
     </w:p>
     <w:p>
       <w:pPr>
-        <w:pStyle w:val="ListParagraph"/>
+        <w:pStyle w:val="Prrafodelista"/>
         <w:numPr>
           <w:ilvl w:val="0"/>
           <w:numId w:val="10"/>
@@ -410,7 +651,6 @@
           <w:lang w:val="es-ES_tradnl"/>
         </w:rPr>
       </w:pPr>
-      <w:bookmarkStart w:id="0" w:name="_GoBack"/>
       <w:r>
         <w:rPr>
           <w:sz w:val="24"/>
@@ -518,8 +758,9 @@
           <w:shd w:val="clear" w:color="auto" w:fill="FFFFFF"/>
           <w:lang w:val="es-ES_tradnl"/>
         </w:rPr>
-        <w:t xml:space="preserve"> que tenga el método navegar y de esta superclase </w:t>
-      </w:r>
+        <w:t xml:space="preserve"> que tenga el método navegar y de esta superclase hereda Velero y </w:t>
+      </w:r>
+      <w:proofErr w:type="spellStart"/>
       <w:r>
         <w:rPr>
           <w:rFonts w:ascii="Helvetica Neue" w:eastAsia="Times New Roman" w:hAnsi="Helvetica Neue" w:cs="Times New Roman"/>
@@ -529,10 +770,9 @@
           <w:shd w:val="clear" w:color="auto" w:fill="FFFFFF"/>
           <w:lang w:val="es-ES_tradnl"/>
         </w:rPr>
-        <w:lastRenderedPageBreak/>
-        <w:t xml:space="preserve">hereda Velero y </w:t>
-      </w:r>
-      <w:proofErr w:type="spellStart"/>
+        <w:t>MotoAcuatica</w:t>
+      </w:r>
+      <w:proofErr w:type="spellEnd"/>
       <w:r>
         <w:rPr>
           <w:rFonts w:ascii="Helvetica Neue" w:eastAsia="Times New Roman" w:hAnsi="Helvetica Neue" w:cs="Times New Roman"/>
@@ -542,9 +782,8 @@
           <w:shd w:val="clear" w:color="auto" w:fill="FFFFFF"/>
           <w:lang w:val="es-ES_tradnl"/>
         </w:rPr>
-        <w:t>MotoAcuatica</w:t>
-      </w:r>
-      <w:proofErr w:type="spellEnd"/>
+        <w:t xml:space="preserve">, </w:t>
+      </w:r>
       <w:r>
         <w:rPr>
           <w:rFonts w:ascii="Helvetica Neue" w:eastAsia="Times New Roman" w:hAnsi="Helvetica Neue" w:cs="Times New Roman"/>
@@ -554,7 +793,8 @@
           <w:shd w:val="clear" w:color="auto" w:fill="FFFFFF"/>
           <w:lang w:val="es-ES_tradnl"/>
         </w:rPr>
-        <w:t xml:space="preserve">, solo </w:t>
+        <w:lastRenderedPageBreak/>
+        <w:t xml:space="preserve">solo </w:t>
       </w:r>
       <w:proofErr w:type="spellStart"/>
       <w:r>
@@ -629,16 +869,18 @@
         <w:t xml:space="preserve"> funciona para todos de la manera adecuada.</w:t>
       </w:r>
     </w:p>
-    <w:bookmarkEnd w:id="0"/>
-    <w:p>
-      <w:pPr>
-        <w:pStyle w:val="ListParagraph"/>
+    <w:p>
+      <w:pPr>
+        <w:pStyle w:val="Prrafodelista"/>
         <w:ind w:left="1416"/>
-      </w:pPr>
-    </w:p>
-    <w:p>
-      <w:pPr>
-        <w:pStyle w:val="ListParagraph"/>
+        <w:rPr>
+          <w:lang w:val="es-EC"/>
+        </w:rPr>
+      </w:pPr>
+    </w:p>
+    <w:p>
+      <w:pPr>
+        <w:pStyle w:val="Prrafodelista"/>
         <w:numPr>
           <w:ilvl w:val="0"/>
           <w:numId w:val="10"/>
@@ -650,7 +892,7 @@
     </w:p>
     <w:p>
       <w:pPr>
-        <w:pStyle w:val="ListParagraph"/>
+        <w:pStyle w:val="Prrafodelista"/>
         <w:numPr>
           <w:ilvl w:val="0"/>
           <w:numId w:val="10"/>
@@ -660,38 +902,126 @@
         <w:t>DIP:</w:t>
       </w:r>
     </w:p>
+    <w:p>
+      <w:pPr>
+        <w:pStyle w:val="Prrafodelista"/>
+        <w:ind w:left="1416"/>
+        <w:rPr>
+          <w:lang w:val="es-EC"/>
+        </w:rPr>
+      </w:pPr>
+      <w:r>
+        <w:rPr>
+          <w:lang w:val="es-EC"/>
+        </w:rPr>
+        <w:t>Según el principio DIP las clases mayores no deben depender de las clases menores.</w:t>
+      </w:r>
+    </w:p>
+    <w:p>
+      <w:pPr>
+        <w:pStyle w:val="Prrafodelista"/>
+        <w:ind w:firstLine="696"/>
+        <w:rPr>
+          <w:lang w:val="es-EC"/>
+        </w:rPr>
+      </w:pPr>
+      <w:r>
+        <w:rPr>
+          <w:lang w:val="es-EC"/>
+        </w:rPr>
+        <w:t>El programador dependía de una computadora con un sistema operativo fijo.</w:t>
+      </w:r>
+    </w:p>
+    <w:p>
+      <w:pPr>
+        <w:pStyle w:val="Prrafodelista"/>
+        <w:ind w:left="1416"/>
+        <w:rPr>
+          <w:u w:val="single"/>
+          <w:lang w:val="es-EC"/>
+        </w:rPr>
+      </w:pPr>
+      <w:r>
+        <w:rPr>
+          <w:lang w:val="es-EC"/>
+        </w:rPr>
+        <w:t>Si queríamos agregar más de un sistema operativo o quitar el que ya estaba establecido, representaría muchas modificaciones en programador, o implementar un programador para cada sistema operativo.</w:t>
+      </w:r>
+    </w:p>
+    <w:p>
+      <w:pPr>
+        <w:ind w:left="720" w:firstLine="696"/>
+        <w:rPr>
+          <w:lang w:val="es-EC"/>
+        </w:rPr>
+      </w:pPr>
+    </w:p>
+    <w:p>
+      <w:pPr>
+        <w:rPr>
+          <w:lang w:val="es-EC"/>
+        </w:rPr>
+      </w:pPr>
+    </w:p>
+    <w:p>
+      <w:pPr>
+        <w:pStyle w:val="Ttulo1"/>
+      </w:pPr>
+      <w:proofErr w:type="spellStart"/>
+      <w:r>
+        <w:t>Entregable</w:t>
+      </w:r>
+      <w:proofErr w:type="spellEnd"/>
+    </w:p>
     <w:p/>
     <w:p>
       <w:pPr>
-        <w:pStyle w:val="Heading1"/>
-      </w:pPr>
-      <w:r>
-        <w:t>Entregable</w:t>
-      </w:r>
-    </w:p>
-    <w:p/>
-    <w:p>
-      <w:pPr>
-        <w:pStyle w:val="ListParagraph"/>
+        <w:pStyle w:val="Prrafodelista"/>
         <w:numPr>
           <w:ilvl w:val="0"/>
           <w:numId w:val="11"/>
         </w:numPr>
-      </w:pPr>
-      <w:r>
+        <w:rPr>
+          <w:lang w:val="es-EC"/>
+        </w:rPr>
+      </w:pPr>
+      <w:r>
+        <w:rPr>
+          <w:lang w:val="es-EC"/>
+        </w:rPr>
         <w:t>El enlace al repositorio de GitHub donde colocaron su solución a cada principio y este archivo Word con su análisis grupal.</w:t>
       </w:r>
     </w:p>
     <w:p>
       <w:pPr>
-        <w:pStyle w:val="ListParagraph"/>
+        <w:pStyle w:val="Prrafodelista"/>
         <w:numPr>
           <w:ilvl w:val="0"/>
           <w:numId w:val="11"/>
         </w:numPr>
-      </w:pPr>
-      <w:r>
-        <w:t>Subir el enlace a Sidweb.</w:t>
+        <w:rPr>
+          <w:lang w:val="es-EC"/>
+        </w:rPr>
+      </w:pPr>
+      <w:r>
+        <w:rPr>
+          <w:lang w:val="es-EC"/>
+        </w:rPr>
+        <w:t xml:space="preserve">Subir el enlace a </w:t>
+      </w:r>
+      <w:proofErr w:type="spellStart"/>
+      <w:r>
+        <w:rPr>
+          <w:lang w:val="es-EC"/>
+        </w:rPr>
+        <w:t>Sidweb</w:t>
+      </w:r>
+      <w:proofErr w:type="spellEnd"/>
+      <w:r>
+        <w:rPr>
+          <w:lang w:val="es-EC"/>
+        </w:rPr>
+        <w:t>.</w:t>
       </w:r>
     </w:p>
     <w:sectPr>
@@ -706,7 +1036,7 @@
 </file>
 
 <file path=word/endnotes.xml><?xml version="1.0" encoding="utf-8"?>
-<w:endnotes xmlns:wpc="http://schemas.microsoft.com/office/word/2010/wordprocessingCanvas" xmlns:mo="http://schemas.microsoft.com/office/mac/office/2008/main" xmlns:mc="http://schemas.openxmlformats.org/markup-compatibility/2006" xmlns:mv="urn:schemas-microsoft-com:mac:vml" xmlns:o="urn:schemas-microsoft-com:office:office" xmlns:r="http://schemas.openxmlformats.org/officeDocument/2006/relationships" xmlns:m="http://schemas.openxmlformats.org/officeDocument/2006/math" xmlns:v="urn:schemas-microsoft-com:vml" xmlns:wp14="http://schemas.microsoft.com/office/word/2010/wordprocessingDrawing" xmlns:wp="http://schemas.openxmlformats.org/drawingml/2006/wordprocessingDrawing" xmlns:w10="urn:schemas-microsoft-com:office:word" xmlns:w="http://schemas.openxmlformats.org/wordprocessingml/2006/main" xmlns:w14="http://schemas.microsoft.com/office/word/2010/wordml" xmlns:w15="http://schemas.microsoft.com/office/word/2012/wordml" xmlns:wpg="http://schemas.microsoft.com/office/word/2010/wordprocessingGroup" xmlns:wpi="http://schemas.microsoft.com/office/word/2010/wordprocessingInk" xmlns:wne="http://schemas.microsoft.com/office/word/2006/wordml" xmlns:wps="http://schemas.microsoft.com/office/word/2010/wordprocessingShape" mc:Ignorable="w14 w15 wp14">
+<w:endnotes xmlns:wpc="http://schemas.microsoft.com/office/word/2010/wordprocessingCanvas" xmlns:cx="http://schemas.microsoft.com/office/drawing/2014/chartex" xmlns:cx1="http://schemas.microsoft.com/office/drawing/2015/9/8/chartex" xmlns:mc="http://schemas.openxmlformats.org/markup-compatibility/2006" xmlns:o="urn:schemas-microsoft-com:office:office" xmlns:r="http://schemas.openxmlformats.org/officeDocument/2006/relationships" xmlns:m="http://schemas.openxmlformats.org/officeDocument/2006/math" xmlns:v="urn:schemas-microsoft-com:vml" xmlns:wp14="http://schemas.microsoft.com/office/word/2010/wordprocessingDrawing" xmlns:wp="http://schemas.openxmlformats.org/drawingml/2006/wordprocessingDrawing" xmlns:w10="urn:schemas-microsoft-com:office:word" xmlns:w="http://schemas.openxmlformats.org/wordprocessingml/2006/main" xmlns:w14="http://schemas.microsoft.com/office/word/2010/wordml" xmlns:w15="http://schemas.microsoft.com/office/word/2012/wordml" xmlns:w16se="http://schemas.microsoft.com/office/word/2015/wordml/symex" xmlns:wpg="http://schemas.microsoft.com/office/word/2010/wordprocessingGroup" xmlns:wpi="http://schemas.microsoft.com/office/word/2010/wordprocessingInk" xmlns:wne="http://schemas.microsoft.com/office/word/2006/wordml" xmlns:wps="http://schemas.microsoft.com/office/word/2010/wordprocessingShape" mc:Ignorable="w14 w15 w16se wp14">
   <w:endnote w:type="separator" w:id="-1">
     <w:p>
       <w:pPr>
@@ -731,7 +1061,7 @@
 </file>
 
 <file path=word/footer1.xml><?xml version="1.0" encoding="utf-8"?>
-<w:ftr xmlns:wpc="http://schemas.microsoft.com/office/word/2010/wordprocessingCanvas" xmlns:mo="http://schemas.microsoft.com/office/mac/office/2008/main" xmlns:mc="http://schemas.openxmlformats.org/markup-compatibility/2006" xmlns:mv="urn:schemas-microsoft-com:mac:vml" xmlns:o="urn:schemas-microsoft-com:office:office" xmlns:r="http://schemas.openxmlformats.org/officeDocument/2006/relationships" xmlns:m="http://schemas.openxmlformats.org/officeDocument/2006/math" xmlns:v="urn:schemas-microsoft-com:vml" xmlns:wp14="http://schemas.microsoft.com/office/word/2010/wordprocessingDrawing" xmlns:wp="http://schemas.openxmlformats.org/drawingml/2006/wordprocessingDrawing" xmlns:w10="urn:schemas-microsoft-com:office:word" xmlns:w="http://schemas.openxmlformats.org/wordprocessingml/2006/main" xmlns:w14="http://schemas.microsoft.com/office/word/2010/wordml" xmlns:w15="http://schemas.microsoft.com/office/word/2012/wordml" xmlns:wpg="http://schemas.microsoft.com/office/word/2010/wordprocessingGroup" xmlns:wpi="http://schemas.microsoft.com/office/word/2010/wordprocessingInk" xmlns:wne="http://schemas.microsoft.com/office/word/2006/wordml" xmlns:wps="http://schemas.microsoft.com/office/word/2010/wordprocessingShape" mc:Ignorable="w14 w15 wp14">
+<w:ftr xmlns:wpc="http://schemas.microsoft.com/office/word/2010/wordprocessingCanvas" xmlns:cx="http://schemas.microsoft.com/office/drawing/2014/chartex" xmlns:cx1="http://schemas.microsoft.com/office/drawing/2015/9/8/chartex" xmlns:mc="http://schemas.openxmlformats.org/markup-compatibility/2006" xmlns:o="urn:schemas-microsoft-com:office:office" xmlns:r="http://schemas.openxmlformats.org/officeDocument/2006/relationships" xmlns:m="http://schemas.openxmlformats.org/officeDocument/2006/math" xmlns:v="urn:schemas-microsoft-com:vml" xmlns:wp14="http://schemas.microsoft.com/office/word/2010/wordprocessingDrawing" xmlns:wp="http://schemas.openxmlformats.org/drawingml/2006/wordprocessingDrawing" xmlns:w10="urn:schemas-microsoft-com:office:word" xmlns:w="http://schemas.openxmlformats.org/wordprocessingml/2006/main" xmlns:w14="http://schemas.microsoft.com/office/word/2010/wordml" xmlns:w15="http://schemas.microsoft.com/office/word/2012/wordml" xmlns:w16se="http://schemas.microsoft.com/office/word/2015/wordml/symex" xmlns:wpg="http://schemas.microsoft.com/office/word/2010/wordprocessingGroup" xmlns:wpi="http://schemas.microsoft.com/office/word/2010/wordprocessingInk" xmlns:wne="http://schemas.microsoft.com/office/word/2006/wordml" xmlns:wps="http://schemas.microsoft.com/office/word/2010/wordprocessingShape" mc:Ignorable="w14 w15 w16se wp14">
   <w:sdt>
     <w:sdtPr>
       <w:id w:val="966018112"/>
@@ -748,7 +1078,7 @@
     <w:sdtContent>
       <w:p>
         <w:pPr>
-          <w:pStyle w:val="Footer"/>
+          <w:pStyle w:val="Piedepgina"/>
           <w:jc w:val="right"/>
         </w:pPr>
         <w:r>
@@ -777,14 +1107,14 @@
   </w:sdt>
   <w:p>
     <w:pPr>
-      <w:pStyle w:val="Footer"/>
+      <w:pStyle w:val="Piedepgina"/>
     </w:pPr>
   </w:p>
 </w:ftr>
 </file>
 
 <file path=word/footnotes.xml><?xml version="1.0" encoding="utf-8"?>
-<w:footnotes xmlns:wpc="http://schemas.microsoft.com/office/word/2010/wordprocessingCanvas" xmlns:mo="http://schemas.microsoft.com/office/mac/office/2008/main" xmlns:mc="http://schemas.openxmlformats.org/markup-compatibility/2006" xmlns:mv="urn:schemas-microsoft-com:mac:vml" xmlns:o="urn:schemas-microsoft-com:office:office" xmlns:r="http://schemas.openxmlformats.org/officeDocument/2006/relationships" xmlns:m="http://schemas.openxmlformats.org/officeDocument/2006/math" xmlns:v="urn:schemas-microsoft-com:vml" xmlns:wp14="http://schemas.microsoft.com/office/word/2010/wordprocessingDrawing" xmlns:wp="http://schemas.openxmlformats.org/drawingml/2006/wordprocessingDrawing" xmlns:w10="urn:schemas-microsoft-com:office:word" xmlns:w="http://schemas.openxmlformats.org/wordprocessingml/2006/main" xmlns:w14="http://schemas.microsoft.com/office/word/2010/wordml" xmlns:w15="http://schemas.microsoft.com/office/word/2012/wordml" xmlns:wpg="http://schemas.microsoft.com/office/word/2010/wordprocessingGroup" xmlns:wpi="http://schemas.microsoft.com/office/word/2010/wordprocessingInk" xmlns:wne="http://schemas.microsoft.com/office/word/2006/wordml" xmlns:wps="http://schemas.microsoft.com/office/word/2010/wordprocessingShape" mc:Ignorable="w14 w15 wp14">
+<w:footnotes xmlns:wpc="http://schemas.microsoft.com/office/word/2010/wordprocessingCanvas" xmlns:cx="http://schemas.microsoft.com/office/drawing/2014/chartex" xmlns:cx1="http://schemas.microsoft.com/office/drawing/2015/9/8/chartex" xmlns:mc="http://schemas.openxmlformats.org/markup-compatibility/2006" xmlns:o="urn:schemas-microsoft-com:office:office" xmlns:r="http://schemas.openxmlformats.org/officeDocument/2006/relationships" xmlns:m="http://schemas.openxmlformats.org/officeDocument/2006/math" xmlns:v="urn:schemas-microsoft-com:vml" xmlns:wp14="http://schemas.microsoft.com/office/word/2010/wordprocessingDrawing" xmlns:wp="http://schemas.openxmlformats.org/drawingml/2006/wordprocessingDrawing" xmlns:w10="urn:schemas-microsoft-com:office:word" xmlns:w="http://schemas.openxmlformats.org/wordprocessingml/2006/main" xmlns:w14="http://schemas.microsoft.com/office/word/2010/wordml" xmlns:w15="http://schemas.microsoft.com/office/word/2012/wordml" xmlns:w16se="http://schemas.microsoft.com/office/word/2015/wordml/symex" xmlns:wpg="http://schemas.microsoft.com/office/word/2010/wordprocessingGroup" xmlns:wpi="http://schemas.microsoft.com/office/word/2010/wordprocessingInk" xmlns:wne="http://schemas.microsoft.com/office/word/2006/wordml" xmlns:wps="http://schemas.microsoft.com/office/word/2010/wordprocessingShape" mc:Ignorable="w14 w15 w16se wp14">
   <w:footnote w:type="separator" w:id="-1">
     <w:p>
       <w:pPr>
@@ -809,8 +1139,8 @@
 </file>
 
 <file path=word/numbering.xml><?xml version="1.0" encoding="utf-8"?>
-<w:numbering xmlns:wpc="http://schemas.microsoft.com/office/word/2010/wordprocessingCanvas" xmlns:mo="http://schemas.microsoft.com/office/mac/office/2008/main" xmlns:mc="http://schemas.openxmlformats.org/markup-compatibility/2006" xmlns:mv="urn:schemas-microsoft-com:mac:vml" xmlns:o="urn:schemas-microsoft-com:office:office" xmlns:r="http://schemas.openxmlformats.org/officeDocument/2006/relationships" xmlns:m="http://schemas.openxmlformats.org/officeDocument/2006/math" xmlns:v="urn:schemas-microsoft-com:vml" xmlns:wp14="http://schemas.microsoft.com/office/word/2010/wordprocessingDrawing" xmlns:wp="http://schemas.openxmlformats.org/drawingml/2006/wordprocessingDrawing" xmlns:w10="urn:schemas-microsoft-com:office:word" xmlns:w="http://schemas.openxmlformats.org/wordprocessingml/2006/main" xmlns:w14="http://schemas.microsoft.com/office/word/2010/wordml" xmlns:w15="http://schemas.microsoft.com/office/word/2012/wordml" xmlns:wpg="http://schemas.microsoft.com/office/word/2010/wordprocessingGroup" xmlns:wpi="http://schemas.microsoft.com/office/word/2010/wordprocessingInk" xmlns:wne="http://schemas.microsoft.com/office/word/2006/wordml" xmlns:wps="http://schemas.microsoft.com/office/word/2010/wordprocessingShape" mc:Ignorable="w14 w15 wp14">
-  <w:abstractNum w:abstractNumId="0">
+<w:numbering xmlns:wpc="http://schemas.microsoft.com/office/word/2010/wordprocessingCanvas" xmlns:cx="http://schemas.microsoft.com/office/drawing/2014/chartex" xmlns:cx1="http://schemas.microsoft.com/office/drawing/2015/9/8/chartex" xmlns:mc="http://schemas.openxmlformats.org/markup-compatibility/2006" xmlns:o="urn:schemas-microsoft-com:office:office" xmlns:r="http://schemas.openxmlformats.org/officeDocument/2006/relationships" xmlns:m="http://schemas.openxmlformats.org/officeDocument/2006/math" xmlns:v="urn:schemas-microsoft-com:vml" xmlns:wp14="http://schemas.microsoft.com/office/word/2010/wordprocessingDrawing" xmlns:wp="http://schemas.openxmlformats.org/drawingml/2006/wordprocessingDrawing" xmlns:w10="urn:schemas-microsoft-com:office:word" xmlns:w="http://schemas.openxmlformats.org/wordprocessingml/2006/main" xmlns:w14="http://schemas.microsoft.com/office/word/2010/wordml" xmlns:w15="http://schemas.microsoft.com/office/word/2012/wordml" xmlns:w16se="http://schemas.microsoft.com/office/word/2015/wordml/symex" xmlns:wpg="http://schemas.microsoft.com/office/word/2010/wordprocessingGroup" xmlns:wpi="http://schemas.microsoft.com/office/word/2010/wordprocessingInk" xmlns:wne="http://schemas.microsoft.com/office/word/2006/wordml" xmlns:wps="http://schemas.microsoft.com/office/word/2010/wordprocessingShape" mc:Ignorable="w14 w15 w16se wp14">
+  <w:abstractNum w:abstractNumId="0" w15:restartNumberingAfterBreak="0">
     <w:nsid w:val="00FF7019"/>
     <w:multiLevelType w:val="hybridMultilevel"/>
     <w:tmpl w:val="B4663372"/>
@@ -896,7 +1226,7 @@
       </w:pPr>
     </w:lvl>
   </w:abstractNum>
-  <w:abstractNum w:abstractNumId="1">
+  <w:abstractNum w:abstractNumId="1" w15:restartNumberingAfterBreak="0">
     <w:nsid w:val="0A592241"/>
     <w:multiLevelType w:val="hybridMultilevel"/>
     <w:tmpl w:val="B9E03D6E"/>
@@ -982,7 +1312,7 @@
       </w:pPr>
     </w:lvl>
   </w:abstractNum>
-  <w:abstractNum w:abstractNumId="2">
+  <w:abstractNum w:abstractNumId="2" w15:restartNumberingAfterBreak="0">
     <w:nsid w:val="14AF22E3"/>
     <w:multiLevelType w:val="hybridMultilevel"/>
     <w:tmpl w:val="386CF092"/>
@@ -1095,7 +1425,7 @@
       </w:rPr>
     </w:lvl>
   </w:abstractNum>
-  <w:abstractNum w:abstractNumId="3">
+  <w:abstractNum w:abstractNumId="3" w15:restartNumberingAfterBreak="0">
     <w:nsid w:val="18F820EA"/>
     <w:multiLevelType w:val="hybridMultilevel"/>
     <w:tmpl w:val="80769306"/>
@@ -1207,7 +1537,7 @@
       </w:rPr>
     </w:lvl>
   </w:abstractNum>
-  <w:abstractNum w:abstractNumId="4">
+  <w:abstractNum w:abstractNumId="4" w15:restartNumberingAfterBreak="0">
     <w:nsid w:val="1FAC35E9"/>
     <w:multiLevelType w:val="hybridMultilevel"/>
     <w:tmpl w:val="CD14F778"/>
@@ -1293,7 +1623,7 @@
       </w:pPr>
     </w:lvl>
   </w:abstractNum>
-  <w:abstractNum w:abstractNumId="5">
+  <w:abstractNum w:abstractNumId="5" w15:restartNumberingAfterBreak="0">
     <w:nsid w:val="242962FB"/>
     <w:multiLevelType w:val="hybridMultilevel"/>
     <w:tmpl w:val="E9947844"/>
@@ -1379,7 +1709,7 @@
       </w:pPr>
     </w:lvl>
   </w:abstractNum>
-  <w:abstractNum w:abstractNumId="6">
+  <w:abstractNum w:abstractNumId="6" w15:restartNumberingAfterBreak="0">
     <w:nsid w:val="24AE6E69"/>
     <w:multiLevelType w:val="hybridMultilevel"/>
     <w:tmpl w:val="E87442A4"/>
@@ -1492,7 +1822,7 @@
       </w:rPr>
     </w:lvl>
   </w:abstractNum>
-  <w:abstractNum w:abstractNumId="7">
+  <w:abstractNum w:abstractNumId="7" w15:restartNumberingAfterBreak="0">
     <w:nsid w:val="26000402"/>
     <w:multiLevelType w:val="hybridMultilevel"/>
     <w:tmpl w:val="00DE8D8A"/>
@@ -1508,7 +1838,7 @@
         <w:rFonts w:ascii="Symbol" w:hAnsi="Symbol" w:hint="default"/>
       </w:rPr>
     </w:lvl>
-    <w:lvl w:ilvl="1" w:tplc="04090003" w:tentative="1">
+    <w:lvl w:ilvl="1" w:tplc="04090003">
       <w:start w:val="1"/>
       <w:numFmt w:val="bullet"/>
       <w:lvlText w:val="o"/>
@@ -1605,7 +1935,7 @@
       </w:rPr>
     </w:lvl>
   </w:abstractNum>
-  <w:abstractNum w:abstractNumId="8">
+  <w:abstractNum w:abstractNumId="8" w15:restartNumberingAfterBreak="0">
     <w:nsid w:val="30E1571C"/>
     <w:multiLevelType w:val="hybridMultilevel"/>
     <w:tmpl w:val="1BB08512"/>
@@ -1718,7 +2048,7 @@
       </w:rPr>
     </w:lvl>
   </w:abstractNum>
-  <w:abstractNum w:abstractNumId="9">
+  <w:abstractNum w:abstractNumId="9" w15:restartNumberingAfterBreak="0">
     <w:nsid w:val="43CE712B"/>
     <w:multiLevelType w:val="hybridMultilevel"/>
     <w:tmpl w:val="63CC01E0"/>
@@ -1804,7 +2134,7 @@
       </w:pPr>
     </w:lvl>
   </w:abstractNum>
-  <w:abstractNum w:abstractNumId="10">
+  <w:abstractNum w:abstractNumId="10" w15:restartNumberingAfterBreak="0">
     <w:nsid w:val="457B4138"/>
     <w:multiLevelType w:val="hybridMultilevel"/>
     <w:tmpl w:val="93F0C892"/>
@@ -1890,7 +2220,7 @@
       </w:pPr>
     </w:lvl>
   </w:abstractNum>
-  <w:abstractNum w:abstractNumId="11">
+  <w:abstractNum w:abstractNumId="11" w15:restartNumberingAfterBreak="0">
     <w:nsid w:val="72493E13"/>
     <w:multiLevelType w:val="hybridMultilevel"/>
     <w:tmpl w:val="4B6E2664"/>
@@ -2043,7 +2373,7 @@
 </file>
 
 <file path=word/styles.xml><?xml version="1.0" encoding="utf-8"?>
-<w:styles xmlns:mc="http://schemas.openxmlformats.org/markup-compatibility/2006" xmlns:r="http://schemas.openxmlformats.org/officeDocument/2006/relationships" xmlns:w="http://schemas.openxmlformats.org/wordprocessingml/2006/main" xmlns:w14="http://schemas.microsoft.com/office/word/2010/wordml" xmlns:w15="http://schemas.microsoft.com/office/word/2012/wordml" mc:Ignorable="w14 w15">
+<w:styles xmlns:mc="http://schemas.openxmlformats.org/markup-compatibility/2006" xmlns:r="http://schemas.openxmlformats.org/officeDocument/2006/relationships" xmlns:w="http://schemas.openxmlformats.org/wordprocessingml/2006/main" xmlns:w14="http://schemas.microsoft.com/office/word/2010/wordml" xmlns:w15="http://schemas.microsoft.com/office/word/2012/wordml" xmlns:w16se="http://schemas.microsoft.com/office/word/2015/wordml/symex" mc:Ignorable="w14 w15 w16se">
   <w:docDefaults>
     <w:rPrDefault>
       <w:rPr>
@@ -2059,7 +2389,7 @@
       </w:pPr>
     </w:pPrDefault>
   </w:docDefaults>
-  <w:latentStyles w:defLockedState="0" w:defUIPriority="99" w:defSemiHidden="0" w:defUnhideWhenUsed="0" w:defQFormat="0" w:count="380">
+  <w:latentStyles w:defLockedState="0" w:defUIPriority="99" w:defSemiHidden="0" w:defUnhideWhenUsed="0" w:defQFormat="0" w:count="371">
     <w:lsdException w:name="Normal" w:uiPriority="0" w:qFormat="1"/>
     <w:lsdException w:name="heading 1" w:uiPriority="9" w:qFormat="1"/>
     <w:lsdException w:name="heading 2" w:semiHidden="1" w:uiPriority="9" w:unhideWhenUsed="1" w:qFormat="1"/>
@@ -2437,11 +2767,11 @@
     <w:qFormat/>
     <w:rsid w:val="00867061"/>
   </w:style>
-  <w:style w:type="paragraph" w:styleId="Heading1">
+  <w:style w:type="paragraph" w:styleId="Ttulo1">
     <w:name w:val="heading 1"/>
     <w:basedOn w:val="Normal"/>
     <w:next w:val="Normal"/>
-    <w:link w:val="Heading1Char"/>
+    <w:link w:val="Ttulo1Car"/>
     <w:uiPriority w:val="9"/>
     <w:qFormat/>
     <w:rsid w:val="00867061"/>
@@ -2461,11 +2791,11 @@
       <w:szCs w:val="36"/>
     </w:rPr>
   </w:style>
-  <w:style w:type="paragraph" w:styleId="Heading2">
+  <w:style w:type="paragraph" w:styleId="Ttulo2">
     <w:name w:val="heading 2"/>
     <w:basedOn w:val="Normal"/>
     <w:next w:val="Normal"/>
-    <w:link w:val="Heading2Char"/>
+    <w:link w:val="Ttulo2Car"/>
     <w:uiPriority w:val="9"/>
     <w:semiHidden/>
     <w:unhideWhenUsed/>
@@ -2484,11 +2814,11 @@
       <w:szCs w:val="28"/>
     </w:rPr>
   </w:style>
-  <w:style w:type="paragraph" w:styleId="Heading3">
+  <w:style w:type="paragraph" w:styleId="Ttulo3">
     <w:name w:val="heading 3"/>
     <w:basedOn w:val="Normal"/>
     <w:next w:val="Normal"/>
-    <w:link w:val="Heading3Char"/>
+    <w:link w:val="Ttulo3Car"/>
     <w:uiPriority w:val="9"/>
     <w:semiHidden/>
     <w:unhideWhenUsed/>
@@ -2507,11 +2837,11 @@
       <w:szCs w:val="26"/>
     </w:rPr>
   </w:style>
-  <w:style w:type="paragraph" w:styleId="Heading4">
+  <w:style w:type="paragraph" w:styleId="Ttulo4">
     <w:name w:val="heading 4"/>
     <w:basedOn w:val="Normal"/>
     <w:next w:val="Normal"/>
-    <w:link w:val="Heading4Char"/>
+    <w:link w:val="Ttulo4Car"/>
     <w:uiPriority w:val="9"/>
     <w:semiHidden/>
     <w:unhideWhenUsed/>
@@ -2529,11 +2859,11 @@
       <w:szCs w:val="24"/>
     </w:rPr>
   </w:style>
-  <w:style w:type="paragraph" w:styleId="Heading5">
+  <w:style w:type="paragraph" w:styleId="Ttulo5">
     <w:name w:val="heading 5"/>
     <w:basedOn w:val="Normal"/>
     <w:next w:val="Normal"/>
-    <w:link w:val="Heading5Char"/>
+    <w:link w:val="Ttulo5Car"/>
     <w:uiPriority w:val="9"/>
     <w:semiHidden/>
     <w:unhideWhenUsed/>
@@ -2553,11 +2883,11 @@
       <w:szCs w:val="22"/>
     </w:rPr>
   </w:style>
-  <w:style w:type="paragraph" w:styleId="Heading6">
+  <w:style w:type="paragraph" w:styleId="Ttulo6">
     <w:name w:val="heading 6"/>
     <w:basedOn w:val="Normal"/>
     <w:next w:val="Normal"/>
-    <w:link w:val="Heading6Char"/>
+    <w:link w:val="Ttulo6Car"/>
     <w:uiPriority w:val="9"/>
     <w:semiHidden/>
     <w:unhideWhenUsed/>
@@ -2574,11 +2904,11 @@
       <w:color w:val="595959" w:themeColor="text1" w:themeTint="A6"/>
     </w:rPr>
   </w:style>
-  <w:style w:type="paragraph" w:styleId="Heading7">
+  <w:style w:type="paragraph" w:styleId="Ttulo7">
     <w:name w:val="heading 7"/>
     <w:basedOn w:val="Normal"/>
     <w:next w:val="Normal"/>
-    <w:link w:val="Heading7Char"/>
+    <w:link w:val="Ttulo7Car"/>
     <w:uiPriority w:val="9"/>
     <w:semiHidden/>
     <w:unhideWhenUsed/>
@@ -2597,11 +2927,11 @@
       <w:color w:val="595959" w:themeColor="text1" w:themeTint="A6"/>
     </w:rPr>
   </w:style>
-  <w:style w:type="paragraph" w:styleId="Heading8">
+  <w:style w:type="paragraph" w:styleId="Ttulo8">
     <w:name w:val="heading 8"/>
     <w:basedOn w:val="Normal"/>
     <w:next w:val="Normal"/>
-    <w:link w:val="Heading8Char"/>
+    <w:link w:val="Ttulo8Car"/>
     <w:uiPriority w:val="9"/>
     <w:semiHidden/>
     <w:unhideWhenUsed/>
@@ -2619,11 +2949,11 @@
       <w:color w:val="595959" w:themeColor="text1" w:themeTint="A6"/>
     </w:rPr>
   </w:style>
-  <w:style w:type="paragraph" w:styleId="Heading9">
+  <w:style w:type="paragraph" w:styleId="Ttulo9">
     <w:name w:val="heading 9"/>
     <w:basedOn w:val="Normal"/>
     <w:next w:val="Normal"/>
-    <w:link w:val="Heading9Char"/>
+    <w:link w:val="Ttulo9Car"/>
     <w:uiPriority w:val="9"/>
     <w:semiHidden/>
     <w:unhideWhenUsed/>
@@ -2643,13 +2973,13 @@
       <w:color w:val="595959" w:themeColor="text1" w:themeTint="A6"/>
     </w:rPr>
   </w:style>
-  <w:style w:type="character" w:default="1" w:styleId="DefaultParagraphFont">
+  <w:style w:type="character" w:default="1" w:styleId="Fuentedeprrafopredeter">
     <w:name w:val="Default Paragraph Font"/>
     <w:uiPriority w:val="1"/>
     <w:semiHidden/>
     <w:unhideWhenUsed/>
   </w:style>
-  <w:style w:type="table" w:default="1" w:styleId="TableNormal">
+  <w:style w:type="table" w:default="1" w:styleId="Tablanormal">
     <w:name w:val="Normal Table"/>
     <w:uiPriority w:val="99"/>
     <w:semiHidden/>
@@ -2664,16 +2994,16 @@
       </w:tblCellMar>
     </w:tblPr>
   </w:style>
-  <w:style w:type="numbering" w:default="1" w:styleId="NoList">
+  <w:style w:type="numbering" w:default="1" w:styleId="Sinlista">
     <w:name w:val="No List"/>
     <w:uiPriority w:val="99"/>
     <w:semiHidden/>
     <w:unhideWhenUsed/>
   </w:style>
-  <w:style w:type="character" w:customStyle="1" w:styleId="Heading1Char">
-    <w:name w:val="Heading 1 Char"/>
-    <w:basedOn w:val="DefaultParagraphFont"/>
-    <w:link w:val="Heading1"/>
+  <w:style w:type="character" w:customStyle="1" w:styleId="Ttulo1Car">
+    <w:name w:val="Título 1 Car"/>
+    <w:basedOn w:val="Fuentedeprrafopredeter"/>
+    <w:link w:val="Ttulo1"/>
     <w:uiPriority w:val="9"/>
     <w:rsid w:val="00867061"/>
     <w:rPr>
@@ -2683,10 +3013,10 @@
       <w:szCs w:val="36"/>
     </w:rPr>
   </w:style>
-  <w:style w:type="character" w:customStyle="1" w:styleId="Heading2Char">
-    <w:name w:val="Heading 2 Char"/>
-    <w:basedOn w:val="DefaultParagraphFont"/>
-    <w:link w:val="Heading2"/>
+  <w:style w:type="character" w:customStyle="1" w:styleId="Ttulo2Car">
+    <w:name w:val="Título 2 Car"/>
+    <w:basedOn w:val="Fuentedeprrafopredeter"/>
+    <w:link w:val="Ttulo2"/>
     <w:uiPriority w:val="9"/>
     <w:semiHidden/>
     <w:rsid w:val="00867061"/>
@@ -2697,10 +3027,10 @@
       <w:szCs w:val="28"/>
     </w:rPr>
   </w:style>
-  <w:style w:type="character" w:customStyle="1" w:styleId="Heading3Char">
-    <w:name w:val="Heading 3 Char"/>
-    <w:basedOn w:val="DefaultParagraphFont"/>
-    <w:link w:val="Heading3"/>
+  <w:style w:type="character" w:customStyle="1" w:styleId="Ttulo3Car">
+    <w:name w:val="Título 3 Car"/>
+    <w:basedOn w:val="Fuentedeprrafopredeter"/>
+    <w:link w:val="Ttulo3"/>
     <w:uiPriority w:val="9"/>
     <w:semiHidden/>
     <w:rsid w:val="00867061"/>
@@ -2711,10 +3041,10 @@
       <w:szCs w:val="26"/>
     </w:rPr>
   </w:style>
-  <w:style w:type="character" w:customStyle="1" w:styleId="Heading4Char">
-    <w:name w:val="Heading 4 Char"/>
-    <w:basedOn w:val="DefaultParagraphFont"/>
-    <w:link w:val="Heading4"/>
+  <w:style w:type="character" w:customStyle="1" w:styleId="Ttulo4Car">
+    <w:name w:val="Título 4 Car"/>
+    <w:basedOn w:val="Fuentedeprrafopredeter"/>
+    <w:link w:val="Ttulo4"/>
     <w:uiPriority w:val="9"/>
     <w:semiHidden/>
     <w:rsid w:val="00867061"/>
@@ -2724,10 +3054,10 @@
       <w:szCs w:val="24"/>
     </w:rPr>
   </w:style>
-  <w:style w:type="character" w:customStyle="1" w:styleId="Heading5Char">
-    <w:name w:val="Heading 5 Char"/>
-    <w:basedOn w:val="DefaultParagraphFont"/>
-    <w:link w:val="Heading5"/>
+  <w:style w:type="character" w:customStyle="1" w:styleId="Ttulo5Car">
+    <w:name w:val="Título 5 Car"/>
+    <w:basedOn w:val="Fuentedeprrafopredeter"/>
+    <w:link w:val="Ttulo5"/>
     <w:uiPriority w:val="9"/>
     <w:semiHidden/>
     <w:rsid w:val="00867061"/>
@@ -2739,10 +3069,10 @@
       <w:szCs w:val="22"/>
     </w:rPr>
   </w:style>
-  <w:style w:type="character" w:customStyle="1" w:styleId="Heading6Char">
-    <w:name w:val="Heading 6 Char"/>
-    <w:basedOn w:val="DefaultParagraphFont"/>
-    <w:link w:val="Heading6"/>
+  <w:style w:type="character" w:customStyle="1" w:styleId="Ttulo6Car">
+    <w:name w:val="Título 6 Car"/>
+    <w:basedOn w:val="Fuentedeprrafopredeter"/>
+    <w:link w:val="Ttulo6"/>
     <w:uiPriority w:val="9"/>
     <w:semiHidden/>
     <w:rsid w:val="00867061"/>
@@ -2751,10 +3081,10 @@
       <w:color w:val="595959" w:themeColor="text1" w:themeTint="A6"/>
     </w:rPr>
   </w:style>
-  <w:style w:type="character" w:customStyle="1" w:styleId="Heading7Char">
-    <w:name w:val="Heading 7 Char"/>
-    <w:basedOn w:val="DefaultParagraphFont"/>
-    <w:link w:val="Heading7"/>
+  <w:style w:type="character" w:customStyle="1" w:styleId="Ttulo7Car">
+    <w:name w:val="Título 7 Car"/>
+    <w:basedOn w:val="Fuentedeprrafopredeter"/>
+    <w:link w:val="Ttulo7"/>
     <w:uiPriority w:val="9"/>
     <w:semiHidden/>
     <w:rsid w:val="00867061"/>
@@ -2765,10 +3095,10 @@
       <w:color w:val="595959" w:themeColor="text1" w:themeTint="A6"/>
     </w:rPr>
   </w:style>
-  <w:style w:type="character" w:customStyle="1" w:styleId="Heading8Char">
-    <w:name w:val="Heading 8 Char"/>
-    <w:basedOn w:val="DefaultParagraphFont"/>
-    <w:link w:val="Heading8"/>
+  <w:style w:type="character" w:customStyle="1" w:styleId="Ttulo8Car">
+    <w:name w:val="Título 8 Car"/>
+    <w:basedOn w:val="Fuentedeprrafopredeter"/>
+    <w:link w:val="Ttulo8"/>
     <w:uiPriority w:val="9"/>
     <w:semiHidden/>
     <w:rsid w:val="00867061"/>
@@ -2778,10 +3108,10 @@
       <w:color w:val="595959" w:themeColor="text1" w:themeTint="A6"/>
     </w:rPr>
   </w:style>
-  <w:style w:type="character" w:customStyle="1" w:styleId="Heading9Char">
-    <w:name w:val="Heading 9 Char"/>
-    <w:basedOn w:val="DefaultParagraphFont"/>
-    <w:link w:val="Heading9"/>
+  <w:style w:type="character" w:customStyle="1" w:styleId="Ttulo9Car">
+    <w:name w:val="Título 9 Car"/>
+    <w:basedOn w:val="Fuentedeprrafopredeter"/>
+    <w:link w:val="Ttulo9"/>
     <w:uiPriority w:val="9"/>
     <w:semiHidden/>
     <w:rsid w:val="00867061"/>
@@ -2793,7 +3123,7 @@
       <w:color w:val="595959" w:themeColor="text1" w:themeTint="A6"/>
     </w:rPr>
   </w:style>
-  <w:style w:type="paragraph" w:styleId="Caption">
+  <w:style w:type="paragraph" w:styleId="Descripcin">
     <w:name w:val="caption"/>
     <w:basedOn w:val="Normal"/>
     <w:next w:val="Normal"/>
@@ -2813,11 +3143,11 @@
       <w:szCs w:val="20"/>
     </w:rPr>
   </w:style>
-  <w:style w:type="paragraph" w:styleId="Title">
+  <w:style w:type="paragraph" w:styleId="Ttulo">
     <w:name w:val="Title"/>
     <w:basedOn w:val="Normal"/>
     <w:next w:val="Normal"/>
-    <w:link w:val="TitleChar"/>
+    <w:link w:val="TtuloCar"/>
     <w:uiPriority w:val="10"/>
     <w:qFormat/>
     <w:rsid w:val="00867061"/>
@@ -2833,10 +3163,10 @@
       <w:szCs w:val="80"/>
     </w:rPr>
   </w:style>
-  <w:style w:type="character" w:customStyle="1" w:styleId="TitleChar">
-    <w:name w:val="Title Char"/>
-    <w:basedOn w:val="DefaultParagraphFont"/>
-    <w:link w:val="Title"/>
+  <w:style w:type="character" w:customStyle="1" w:styleId="TtuloCar">
+    <w:name w:val="Título Car"/>
+    <w:basedOn w:val="Fuentedeprrafopredeter"/>
+    <w:link w:val="Ttulo"/>
     <w:uiPriority w:val="10"/>
     <w:rsid w:val="00867061"/>
     <w:rPr>
@@ -2847,11 +3177,11 @@
       <w:szCs w:val="80"/>
     </w:rPr>
   </w:style>
-  <w:style w:type="paragraph" w:styleId="Subtitle">
+  <w:style w:type="paragraph" w:styleId="Subttulo">
     <w:name w:val="Subtitle"/>
     <w:basedOn w:val="Normal"/>
     <w:next w:val="Normal"/>
-    <w:link w:val="SubtitleChar"/>
+    <w:link w:val="SubttuloCar"/>
     <w:uiPriority w:val="11"/>
     <w:qFormat/>
     <w:rsid w:val="00867061"/>
@@ -2868,10 +3198,10 @@
       <w:szCs w:val="30"/>
     </w:rPr>
   </w:style>
-  <w:style w:type="character" w:customStyle="1" w:styleId="SubtitleChar">
-    <w:name w:val="Subtitle Char"/>
-    <w:basedOn w:val="DefaultParagraphFont"/>
-    <w:link w:val="Subtitle"/>
+  <w:style w:type="character" w:customStyle="1" w:styleId="SubttuloCar">
+    <w:name w:val="Subtítulo Car"/>
+    <w:basedOn w:val="Fuentedeprrafopredeter"/>
+    <w:link w:val="Subttulo"/>
     <w:uiPriority w:val="11"/>
     <w:rsid w:val="00867061"/>
     <w:rPr>
@@ -2881,9 +3211,9 @@
       <w:szCs w:val="30"/>
     </w:rPr>
   </w:style>
-  <w:style w:type="character" w:styleId="Strong">
+  <w:style w:type="character" w:styleId="Textoennegrita">
     <w:name w:val="Strong"/>
-    <w:basedOn w:val="DefaultParagraphFont"/>
+    <w:basedOn w:val="Fuentedeprrafopredeter"/>
     <w:uiPriority w:val="22"/>
     <w:qFormat/>
     <w:rsid w:val="00867061"/>
@@ -2892,9 +3222,9 @@
       <w:bCs/>
     </w:rPr>
   </w:style>
-  <w:style w:type="character" w:styleId="Emphasis">
+  <w:style w:type="character" w:styleId="nfasis">
     <w:name w:val="Emphasis"/>
-    <w:basedOn w:val="DefaultParagraphFont"/>
+    <w:basedOn w:val="Fuentedeprrafopredeter"/>
     <w:uiPriority w:val="20"/>
     <w:qFormat/>
     <w:rsid w:val="00867061"/>
@@ -2903,9 +3233,9 @@
       <w:iCs/>
     </w:rPr>
   </w:style>
-  <w:style w:type="paragraph" w:styleId="NoSpacing">
+  <w:style w:type="paragraph" w:styleId="Sinespaciado">
     <w:name w:val="No Spacing"/>
-    <w:link w:val="NoSpacingChar"/>
+    <w:link w:val="SinespaciadoCar"/>
     <w:uiPriority w:val="1"/>
     <w:qFormat/>
     <w:rsid w:val="00867061"/>
@@ -2913,11 +3243,11 @@
       <w:spacing w:after="0" w:line="240" w:lineRule="auto"/>
     </w:pPr>
   </w:style>
-  <w:style w:type="paragraph" w:styleId="Quote">
+  <w:style w:type="paragraph" w:styleId="Cita">
     <w:name w:val="Quote"/>
     <w:basedOn w:val="Normal"/>
     <w:next w:val="Normal"/>
-    <w:link w:val="QuoteChar"/>
+    <w:link w:val="CitaCar"/>
     <w:uiPriority w:val="29"/>
     <w:qFormat/>
     <w:rsid w:val="00867061"/>
@@ -2931,10 +3261,10 @@
       <w:iCs/>
     </w:rPr>
   </w:style>
-  <w:style w:type="character" w:customStyle="1" w:styleId="QuoteChar">
-    <w:name w:val="Quote Char"/>
-    <w:basedOn w:val="DefaultParagraphFont"/>
-    <w:link w:val="Quote"/>
+  <w:style w:type="character" w:customStyle="1" w:styleId="CitaCar">
+    <w:name w:val="Cita Car"/>
+    <w:basedOn w:val="Fuentedeprrafopredeter"/>
+    <w:link w:val="Cita"/>
     <w:uiPriority w:val="29"/>
     <w:rsid w:val="00867061"/>
     <w:rPr>
@@ -2942,11 +3272,11 @@
       <w:iCs/>
     </w:rPr>
   </w:style>
-  <w:style w:type="paragraph" w:styleId="IntenseQuote">
+  <w:style w:type="paragraph" w:styleId="Citadestacada">
     <w:name w:val="Intense Quote"/>
     <w:basedOn w:val="Normal"/>
     <w:next w:val="Normal"/>
-    <w:link w:val="IntenseQuoteChar"/>
+    <w:link w:val="CitadestacadaCar"/>
     <w:uiPriority w:val="30"/>
     <w:qFormat/>
     <w:rsid w:val="00867061"/>
@@ -2962,10 +3292,10 @@
       <w:szCs w:val="28"/>
     </w:rPr>
   </w:style>
-  <w:style w:type="character" w:customStyle="1" w:styleId="IntenseQuoteChar">
-    <w:name w:val="Intense Quote Char"/>
-    <w:basedOn w:val="DefaultParagraphFont"/>
-    <w:link w:val="IntenseQuote"/>
+  <w:style w:type="character" w:customStyle="1" w:styleId="CitadestacadaCar">
+    <w:name w:val="Cita destacada Car"/>
+    <w:basedOn w:val="Fuentedeprrafopredeter"/>
+    <w:link w:val="Citadestacada"/>
     <w:uiPriority w:val="30"/>
     <w:rsid w:val="00867061"/>
     <w:rPr>
@@ -2975,9 +3305,9 @@
       <w:szCs w:val="28"/>
     </w:rPr>
   </w:style>
-  <w:style w:type="character" w:styleId="SubtleEmphasis">
+  <w:style w:type="character" w:styleId="nfasissutil">
     <w:name w:val="Subtle Emphasis"/>
-    <w:basedOn w:val="DefaultParagraphFont"/>
+    <w:basedOn w:val="Fuentedeprrafopredeter"/>
     <w:uiPriority w:val="19"/>
     <w:qFormat/>
     <w:rsid w:val="00867061"/>
@@ -2987,9 +3317,9 @@
       <w:color w:val="595959" w:themeColor="text1" w:themeTint="A6"/>
     </w:rPr>
   </w:style>
-  <w:style w:type="character" w:styleId="IntenseEmphasis">
+  <w:style w:type="character" w:styleId="nfasisintenso">
     <w:name w:val="Intense Emphasis"/>
-    <w:basedOn w:val="DefaultParagraphFont"/>
+    <w:basedOn w:val="Fuentedeprrafopredeter"/>
     <w:uiPriority w:val="21"/>
     <w:qFormat/>
     <w:rsid w:val="00867061"/>
@@ -3000,9 +3330,9 @@
       <w:iCs/>
     </w:rPr>
   </w:style>
-  <w:style w:type="character" w:styleId="SubtleReference">
+  <w:style w:type="character" w:styleId="Referenciasutil">
     <w:name w:val="Subtle Reference"/>
-    <w:basedOn w:val="DefaultParagraphFont"/>
+    <w:basedOn w:val="Fuentedeprrafopredeter"/>
     <w:uiPriority w:val="31"/>
     <w:qFormat/>
     <w:rsid w:val="00867061"/>
@@ -3011,9 +3341,9 @@
       <w:color w:val="404040" w:themeColor="text1" w:themeTint="BF"/>
     </w:rPr>
   </w:style>
-  <w:style w:type="character" w:styleId="IntenseReference">
+  <w:style w:type="character" w:styleId="Referenciaintensa">
     <w:name w:val="Intense Reference"/>
-    <w:basedOn w:val="DefaultParagraphFont"/>
+    <w:basedOn w:val="Fuentedeprrafopredeter"/>
     <w:uiPriority w:val="32"/>
     <w:qFormat/>
     <w:rsid w:val="00867061"/>
@@ -3024,9 +3354,9 @@
       <w:u w:val="single"/>
     </w:rPr>
   </w:style>
-  <w:style w:type="character" w:styleId="BookTitle">
+  <w:style w:type="character" w:styleId="Ttulodellibro">
     <w:name w:val="Book Title"/>
-    <w:basedOn w:val="DefaultParagraphFont"/>
+    <w:basedOn w:val="Fuentedeprrafopredeter"/>
     <w:uiPriority w:val="33"/>
     <w:qFormat/>
     <w:rsid w:val="00867061"/>
@@ -3036,9 +3366,9 @@
       <w:smallCaps/>
     </w:rPr>
   </w:style>
-  <w:style w:type="paragraph" w:styleId="TOCHeading">
+  <w:style w:type="paragraph" w:styleId="TtuloTDC">
     <w:name w:val="TOC Heading"/>
-    <w:basedOn w:val="Heading1"/>
+    <w:basedOn w:val="Ttulo1"/>
     <w:next w:val="Normal"/>
     <w:uiPriority w:val="39"/>
     <w:semiHidden/>
@@ -3049,7 +3379,7 @@
       <w:outlineLvl w:val="9"/>
     </w:pPr>
   </w:style>
-  <w:style w:type="paragraph" w:styleId="ListParagraph">
+  <w:style w:type="paragraph" w:styleId="Prrafodelista">
     <w:name w:val="List Paragraph"/>
     <w:basedOn w:val="Normal"/>
     <w:uiPriority w:val="34"/>
@@ -3060,23 +3390,22 @@
       <w:contextualSpacing/>
     </w:pPr>
   </w:style>
-  <w:style w:type="character" w:customStyle="1" w:styleId="NoSpacingChar">
-    <w:name w:val="No Spacing Char"/>
-    <w:basedOn w:val="DefaultParagraphFont"/>
-    <w:link w:val="NoSpacing"/>
+  <w:style w:type="character" w:customStyle="1" w:styleId="SinespaciadoCar">
+    <w:name w:val="Sin espaciado Car"/>
+    <w:basedOn w:val="Fuentedeprrafopredeter"/>
+    <w:link w:val="Sinespaciado"/>
     <w:uiPriority w:val="1"/>
     <w:rsid w:val="00F728CA"/>
   </w:style>
-  <w:style w:type="table" w:styleId="TableGrid">
+  <w:style w:type="table" w:styleId="Tablaconcuadrcula">
     <w:name w:val="Table Grid"/>
-    <w:basedOn w:val="TableNormal"/>
+    <w:basedOn w:val="Tablanormal"/>
     <w:uiPriority w:val="39"/>
     <w:rsid w:val="00EB7DAB"/>
     <w:pPr>
       <w:spacing w:after="0" w:line="240" w:lineRule="auto"/>
     </w:pPr>
     <w:tblPr>
-      <w:tblInd w:w="0" w:type="dxa"/>
       <w:tblBorders>
         <w:top w:val="single" w:sz="4" w:space="0" w:color="auto"/>
         <w:left w:val="single" w:sz="4" w:space="0" w:color="auto"/>
@@ -3085,18 +3414,12 @@
         <w:insideH w:val="single" w:sz="4" w:space="0" w:color="auto"/>
         <w:insideV w:val="single" w:sz="4" w:space="0" w:color="auto"/>
       </w:tblBorders>
-      <w:tblCellMar>
-        <w:top w:w="0" w:type="dxa"/>
-        <w:left w:w="108" w:type="dxa"/>
-        <w:bottom w:w="0" w:type="dxa"/>
-        <w:right w:w="108" w:type="dxa"/>
-      </w:tblCellMar>
     </w:tblPr>
   </w:style>
-  <w:style w:type="paragraph" w:styleId="Header">
+  <w:style w:type="paragraph" w:styleId="Encabezado">
     <w:name w:val="header"/>
     <w:basedOn w:val="Normal"/>
-    <w:link w:val="HeaderChar"/>
+    <w:link w:val="EncabezadoCar"/>
     <w:uiPriority w:val="99"/>
     <w:unhideWhenUsed/>
     <w:rsid w:val="00F3307F"/>
@@ -3108,17 +3431,17 @@
       <w:spacing w:after="0" w:line="240" w:lineRule="auto"/>
     </w:pPr>
   </w:style>
-  <w:style w:type="character" w:customStyle="1" w:styleId="HeaderChar">
-    <w:name w:val="Header Char"/>
-    <w:basedOn w:val="DefaultParagraphFont"/>
-    <w:link w:val="Header"/>
+  <w:style w:type="character" w:customStyle="1" w:styleId="EncabezadoCar">
+    <w:name w:val="Encabezado Car"/>
+    <w:basedOn w:val="Fuentedeprrafopredeter"/>
+    <w:link w:val="Encabezado"/>
     <w:uiPriority w:val="99"/>
     <w:rsid w:val="00F3307F"/>
   </w:style>
-  <w:style w:type="paragraph" w:styleId="Footer">
+  <w:style w:type="paragraph" w:styleId="Piedepgina">
     <w:name w:val="footer"/>
     <w:basedOn w:val="Normal"/>
-    <w:link w:val="FooterChar"/>
+    <w:link w:val="PiedepginaCar"/>
     <w:uiPriority w:val="99"/>
     <w:unhideWhenUsed/>
     <w:rsid w:val="00F3307F"/>
@@ -3130,16 +3453,16 @@
       <w:spacing w:after="0" w:line="240" w:lineRule="auto"/>
     </w:pPr>
   </w:style>
-  <w:style w:type="character" w:customStyle="1" w:styleId="FooterChar">
-    <w:name w:val="Footer Char"/>
-    <w:basedOn w:val="DefaultParagraphFont"/>
-    <w:link w:val="Footer"/>
+  <w:style w:type="character" w:customStyle="1" w:styleId="PiedepginaCar">
+    <w:name w:val="Pie de página Car"/>
+    <w:basedOn w:val="Fuentedeprrafopredeter"/>
+    <w:link w:val="Piedepgina"/>
     <w:uiPriority w:val="99"/>
     <w:rsid w:val="00F3307F"/>
   </w:style>
-  <w:style w:type="character" w:styleId="Hyperlink">
+  <w:style w:type="character" w:styleId="Hipervnculo">
     <w:name w:val="Hyperlink"/>
-    <w:basedOn w:val="DefaultParagraphFont"/>
+    <w:basedOn w:val="Fuentedeprrafopredeter"/>
     <w:uiPriority w:val="99"/>
     <w:unhideWhenUsed/>
     <w:rsid w:val="00FF719A"/>
@@ -3150,7 +3473,7 @@
   </w:style>
   <w:style w:type="character" w:customStyle="1" w:styleId="UnresolvedMention">
     <w:name w:val="Unresolved Mention"/>
-    <w:basedOn w:val="DefaultParagraphFont"/>
+    <w:basedOn w:val="Fuentedeprrafopredeter"/>
     <w:uiPriority w:val="99"/>
     <w:semiHidden/>
     <w:unhideWhenUsed/>

</xml_diff>

<commit_message>
completo segundo principio de solid
</commit_message>
<xml_diff>
--- a/Instrucciones.docx
+++ b/Instrucciones.docx
@@ -1,10 +1,10 @@
 
 <file path=word/document.xml><?xml version="1.0" encoding="utf-8"?>
-<w:document xmlns:wpc="http://schemas.microsoft.com/office/word/2010/wordprocessingCanvas" xmlns:cx="http://schemas.microsoft.com/office/drawing/2014/chartex" xmlns:mc="http://schemas.openxmlformats.org/markup-compatibility/2006" xmlns:o="urn:schemas-microsoft-com:office:office" xmlns:r="http://schemas.openxmlformats.org/officeDocument/2006/relationships" xmlns:m="http://schemas.openxmlformats.org/officeDocument/2006/math" xmlns:v="urn:schemas-microsoft-com:vml" xmlns:wp14="http://schemas.microsoft.com/office/word/2010/wordprocessingDrawing" xmlns:wp="http://schemas.openxmlformats.org/drawingml/2006/wordprocessingDrawing" xmlns:w10="urn:schemas-microsoft-com:office:word" xmlns:w="http://schemas.openxmlformats.org/wordprocessingml/2006/main" xmlns:w14="http://schemas.microsoft.com/office/word/2010/wordml" xmlns:w15="http://schemas.microsoft.com/office/word/2012/wordml" xmlns:w16se="http://schemas.microsoft.com/office/word/2015/wordml/symex" xmlns:wpg="http://schemas.microsoft.com/office/word/2010/wordprocessingGroup" xmlns:wpi="http://schemas.microsoft.com/office/word/2010/wordprocessingInk" xmlns:wne="http://schemas.microsoft.com/office/word/2006/wordml" xmlns:wps="http://schemas.microsoft.com/office/word/2010/wordprocessingShape" mc:Ignorable="w14 w15 w16se wp14">
+<w:document xmlns:wpc="http://schemas.microsoft.com/office/word/2010/wordprocessingCanvas" xmlns:mc="http://schemas.openxmlformats.org/markup-compatibility/2006" xmlns:o="urn:schemas-microsoft-com:office:office" xmlns:r="http://schemas.openxmlformats.org/officeDocument/2006/relationships" xmlns:m="http://schemas.openxmlformats.org/officeDocument/2006/math" xmlns:v="urn:schemas-microsoft-com:vml" xmlns:wp14="http://schemas.microsoft.com/office/word/2010/wordprocessingDrawing" xmlns:wp="http://schemas.openxmlformats.org/drawingml/2006/wordprocessingDrawing" xmlns:w10="urn:schemas-microsoft-com:office:word" xmlns:w="http://schemas.openxmlformats.org/wordprocessingml/2006/main" xmlns:w14="http://schemas.microsoft.com/office/word/2010/wordml" xmlns:w15="http://schemas.microsoft.com/office/word/2012/wordml" xmlns:wpg="http://schemas.microsoft.com/office/word/2010/wordprocessingGroup" xmlns:wpi="http://schemas.microsoft.com/office/word/2010/wordprocessingInk" xmlns:wne="http://schemas.microsoft.com/office/word/2006/wordml" xmlns:wps="http://schemas.microsoft.com/office/word/2010/wordprocessingShape" mc:Ignorable="w14 w15 wp14">
   <w:body>
     <w:p>
       <w:pPr>
-        <w:pStyle w:val="Ttulo"/>
+        <w:pStyle w:val="Puesto"/>
       </w:pPr>
       <w:r>
         <w:t xml:space="preserve">Taller </w:t>
@@ -91,13 +91,8 @@
         <w:t xml:space="preserve">Usted trabajará con el proyecto </w:t>
       </w:r>
       <w:r>
-        <w:t xml:space="preserve">en un repositorio de </w:t>
-      </w:r>
-      <w:proofErr w:type="spellStart"/>
-      <w:r>
-        <w:t>Github</w:t>
-      </w:r>
-      <w:proofErr w:type="spellEnd"/>
+        <w:t>en un repositorio de Github</w:t>
+      </w:r>
       <w:r>
         <w:t>. El proyecto está compuesto por 10 paquetes (2 por cada principio</w:t>
       </w:r>
@@ -117,15 +112,7 @@
         </w:numPr>
       </w:pPr>
       <w:r>
-        <w:t xml:space="preserve">Realizar un </w:t>
-      </w:r>
-      <w:proofErr w:type="spellStart"/>
-      <w:r>
-        <w:t>Fork</w:t>
-      </w:r>
-      <w:proofErr w:type="spellEnd"/>
-      <w:r>
-        <w:t xml:space="preserve"> al repositorio del grupo, desde el repositorio llamado: </w:t>
+        <w:t xml:space="preserve">Realizar un Fork al repositorio del grupo, desde el repositorio llamado: </w:t>
       </w:r>
       <w:hyperlink r:id="rId7" w:history="1">
         <w:r>
@@ -145,15 +132,7 @@
         </w:numPr>
       </w:pPr>
       <w:r>
-        <w:t xml:space="preserve">Cada integrante debe haber solucionado por lo menos uno de principios y debe verse reflejado en el usuario de los </w:t>
-      </w:r>
-      <w:proofErr w:type="spellStart"/>
-      <w:r>
-        <w:t>commits</w:t>
-      </w:r>
-      <w:proofErr w:type="spellEnd"/>
-      <w:r>
-        <w:t xml:space="preserve"> al repositorio.</w:t>
+        <w:t>Cada integrante debe haber solucionado por lo menos uno de principios y debe verse reflejado en el usuario de los commits al repositorio.</w:t>
       </w:r>
     </w:p>
     <w:p>
@@ -297,30 +276,7 @@
           <w:sz w:val="22"/>
           <w:szCs w:val="22"/>
         </w:rPr>
-        <w:t xml:space="preserve">La clase </w:t>
-      </w:r>
-      <w:r>
-        <w:rPr>
-          <w:sz w:val="22"/>
-          <w:szCs w:val="22"/>
-        </w:rPr>
-        <w:t>“</w:t>
-      </w:r>
-      <w:proofErr w:type="spellStart"/>
-      <w:r>
-        <w:rPr>
-          <w:sz w:val="22"/>
-          <w:szCs w:val="22"/>
-        </w:rPr>
-        <w:t>Pokemon</w:t>
-      </w:r>
-      <w:proofErr w:type="spellEnd"/>
-      <w:r>
-        <w:rPr>
-          <w:sz w:val="22"/>
-          <w:szCs w:val="22"/>
-        </w:rPr>
-        <w:t xml:space="preserve">” </w:t>
+        <w:t xml:space="preserve">La clase “Pokemon” </w:t>
       </w:r>
       <w:r>
         <w:rPr>
@@ -362,40 +318,8 @@
           <w:sz w:val="22"/>
           <w:szCs w:val="22"/>
         </w:rPr>
-        <w:t xml:space="preserve">anejar la </w:t>
-      </w:r>
-      <w:proofErr w:type="spellStart"/>
-      <w:r>
-        <w:rPr>
-          <w:sz w:val="22"/>
-          <w:szCs w:val="22"/>
-        </w:rPr>
-        <w:t>info</w:t>
-      </w:r>
-      <w:proofErr w:type="spellEnd"/>
-      <w:r>
-        <w:rPr>
-          <w:sz w:val="22"/>
-          <w:szCs w:val="22"/>
-        </w:rPr>
-        <w:t xml:space="preserve"> </w:t>
-      </w:r>
-      <w:r>
-        <w:rPr>
-          <w:sz w:val="22"/>
-          <w:szCs w:val="22"/>
-        </w:rPr>
-        <w:t xml:space="preserve">del </w:t>
-      </w:r>
-      <w:proofErr w:type="spellStart"/>
-      <w:r>
-        <w:rPr>
-          <w:sz w:val="22"/>
-          <w:szCs w:val="22"/>
-        </w:rPr>
-        <w:t>Pokemon</w:t>
-      </w:r>
-      <w:proofErr w:type="spellEnd"/>
+        <w:t>anejar la info del Pokemon</w:t>
+      </w:r>
       <w:r>
         <w:rPr>
           <w:sz w:val="22"/>
@@ -454,16 +378,43 @@
     <w:p>
       <w:pPr>
         <w:pStyle w:val="Prrafodelista"/>
-        <w:numPr>
-          <w:ilvl w:val="0"/>
-          <w:numId w:val="10"/>
-        </w:numPr>
-      </w:pPr>
-      <w:r>
-        <w:t>LSP:</w:t>
+        <w:ind w:firstLine="696"/>
+      </w:pPr>
+      <w:r>
+        <w:t>Al tratar de agregar un nuevo tipo de ataque s</w:t>
+      </w:r>
+      <w:r>
+        <w:t xml:space="preserve">e debe modificar varias clases: </w:t>
+      </w:r>
+      <w:r>
+        <w:t>Clase</w:t>
+      </w:r>
+      <w:r>
+        <w:t xml:space="preserve"> </w:t>
+      </w:r>
+      <w:r>
+        <w:t>ataque y clase manejadorataque. Esto viola el principio al no extender las clases</w:t>
+      </w:r>
+      <w:r>
+        <w:t xml:space="preserve"> siendo posible hacerlo</w:t>
+      </w:r>
+      <w:r>
+        <w:t>. Y</w:t>
+      </w:r>
+      <w:r>
+        <w:t xml:space="preserve"> </w:t>
+      </w:r>
+      <w:r>
+        <w:t>también de esta manera se puede modificar viola la otra característica de este principio.</w:t>
+      </w:r>
+      <w:r>
+        <w:t xml:space="preserve"> De forma general no reutiliza el có</w:t>
       </w:r>
       <w:bookmarkStart w:id="0" w:name="_GoBack"/>
       <w:bookmarkEnd w:id="0"/>
+      <w:r>
+        <w:t>digo.</w:t>
+      </w:r>
     </w:p>
     <w:p>
       <w:pPr>
@@ -474,7 +425,7 @@
         </w:numPr>
       </w:pPr>
       <w:r>
-        <w:t>ISP:</w:t>
+        <w:t>LSP:</w:t>
       </w:r>
     </w:p>
     <w:p>
@@ -486,6 +437,18 @@
         </w:numPr>
       </w:pPr>
       <w:r>
+        <w:t>ISP:</w:t>
+      </w:r>
+    </w:p>
+    <w:p>
+      <w:pPr>
+        <w:pStyle w:val="Prrafodelista"/>
+        <w:numPr>
+          <w:ilvl w:val="0"/>
+          <w:numId w:val="10"/>
+        </w:numPr>
+      </w:pPr>
+      <w:r>
         <w:t>DIP:</w:t>
       </w:r>
     </w:p>
@@ -495,6 +458,7 @@
         <w:pStyle w:val="Ttulo1"/>
       </w:pPr>
       <w:r>
+        <w:lastRenderedPageBreak/>
         <w:t>Entregable</w:t>
       </w:r>
     </w:p>
@@ -508,7 +472,6 @@
         </w:numPr>
       </w:pPr>
       <w:r>
-        <w:lastRenderedPageBreak/>
         <w:t>El enlace al repositorio de GitHub donde colocaron su solución a cada principio y este archivo Word con su análisis grupal.</w:t>
       </w:r>
     </w:p>
@@ -521,15 +484,7 @@
         </w:numPr>
       </w:pPr>
       <w:r>
-        <w:t xml:space="preserve">Subir el enlace a </w:t>
-      </w:r>
-      <w:proofErr w:type="spellStart"/>
-      <w:r>
-        <w:t>Sidweb</w:t>
-      </w:r>
-      <w:proofErr w:type="spellEnd"/>
-      <w:r>
-        <w:t>.</w:t>
+        <w:t>Subir el enlace a Sidweb.</w:t>
       </w:r>
     </w:p>
     <w:sectPr>
@@ -544,7 +499,7 @@
 </file>
 
 <file path=word/endnotes.xml><?xml version="1.0" encoding="utf-8"?>
-<w:endnotes xmlns:wpc="http://schemas.microsoft.com/office/word/2010/wordprocessingCanvas" xmlns:cx="http://schemas.microsoft.com/office/drawing/2014/chartex" xmlns:mc="http://schemas.openxmlformats.org/markup-compatibility/2006" xmlns:o="urn:schemas-microsoft-com:office:office" xmlns:r="http://schemas.openxmlformats.org/officeDocument/2006/relationships" xmlns:m="http://schemas.openxmlformats.org/officeDocument/2006/math" xmlns:v="urn:schemas-microsoft-com:vml" xmlns:wp14="http://schemas.microsoft.com/office/word/2010/wordprocessingDrawing" xmlns:wp="http://schemas.openxmlformats.org/drawingml/2006/wordprocessingDrawing" xmlns:w10="urn:schemas-microsoft-com:office:word" xmlns:w="http://schemas.openxmlformats.org/wordprocessingml/2006/main" xmlns:w14="http://schemas.microsoft.com/office/word/2010/wordml" xmlns:w15="http://schemas.microsoft.com/office/word/2012/wordml" xmlns:w16se="http://schemas.microsoft.com/office/word/2015/wordml/symex" xmlns:wpg="http://schemas.microsoft.com/office/word/2010/wordprocessingGroup" xmlns:wpi="http://schemas.microsoft.com/office/word/2010/wordprocessingInk" xmlns:wne="http://schemas.microsoft.com/office/word/2006/wordml" xmlns:wps="http://schemas.microsoft.com/office/word/2010/wordprocessingShape" mc:Ignorable="w14 w15 w16se wp14">
+<w:endnotes xmlns:wpc="http://schemas.microsoft.com/office/word/2010/wordprocessingCanvas" xmlns:mc="http://schemas.openxmlformats.org/markup-compatibility/2006" xmlns:o="urn:schemas-microsoft-com:office:office" xmlns:r="http://schemas.openxmlformats.org/officeDocument/2006/relationships" xmlns:m="http://schemas.openxmlformats.org/officeDocument/2006/math" xmlns:v="urn:schemas-microsoft-com:vml" xmlns:wp14="http://schemas.microsoft.com/office/word/2010/wordprocessingDrawing" xmlns:wp="http://schemas.openxmlformats.org/drawingml/2006/wordprocessingDrawing" xmlns:w10="urn:schemas-microsoft-com:office:word" xmlns:w="http://schemas.openxmlformats.org/wordprocessingml/2006/main" xmlns:w14="http://schemas.microsoft.com/office/word/2010/wordml" xmlns:w15="http://schemas.microsoft.com/office/word/2012/wordml" xmlns:wpg="http://schemas.microsoft.com/office/word/2010/wordprocessingGroup" xmlns:wpi="http://schemas.microsoft.com/office/word/2010/wordprocessingInk" xmlns:wne="http://schemas.microsoft.com/office/word/2006/wordml" xmlns:wps="http://schemas.microsoft.com/office/word/2010/wordprocessingShape" mc:Ignorable="w14 w15 wp14">
   <w:endnote w:type="separator" w:id="-1">
     <w:p>
       <w:pPr>
@@ -569,7 +524,7 @@
 </file>
 
 <file path=word/footer1.xml><?xml version="1.0" encoding="utf-8"?>
-<w:ftr xmlns:wpc="http://schemas.microsoft.com/office/word/2010/wordprocessingCanvas" xmlns:cx="http://schemas.microsoft.com/office/drawing/2014/chartex" xmlns:mc="http://schemas.openxmlformats.org/markup-compatibility/2006" xmlns:o="urn:schemas-microsoft-com:office:office" xmlns:r="http://schemas.openxmlformats.org/officeDocument/2006/relationships" xmlns:m="http://schemas.openxmlformats.org/officeDocument/2006/math" xmlns:v="urn:schemas-microsoft-com:vml" xmlns:wp14="http://schemas.microsoft.com/office/word/2010/wordprocessingDrawing" xmlns:wp="http://schemas.openxmlformats.org/drawingml/2006/wordprocessingDrawing" xmlns:w10="urn:schemas-microsoft-com:office:word" xmlns:w="http://schemas.openxmlformats.org/wordprocessingml/2006/main" xmlns:w14="http://schemas.microsoft.com/office/word/2010/wordml" xmlns:w15="http://schemas.microsoft.com/office/word/2012/wordml" xmlns:w16se="http://schemas.microsoft.com/office/word/2015/wordml/symex" xmlns:wpg="http://schemas.microsoft.com/office/word/2010/wordprocessingGroup" xmlns:wpi="http://schemas.microsoft.com/office/word/2010/wordprocessingInk" xmlns:wne="http://schemas.microsoft.com/office/word/2006/wordml" xmlns:wps="http://schemas.microsoft.com/office/word/2010/wordprocessingShape" mc:Ignorable="w14 w15 w16se wp14">
+<w:ftr xmlns:wpc="http://schemas.microsoft.com/office/word/2010/wordprocessingCanvas" xmlns:mc="http://schemas.openxmlformats.org/markup-compatibility/2006" xmlns:o="urn:schemas-microsoft-com:office:office" xmlns:r="http://schemas.openxmlformats.org/officeDocument/2006/relationships" xmlns:m="http://schemas.openxmlformats.org/officeDocument/2006/math" xmlns:v="urn:schemas-microsoft-com:vml" xmlns:wp14="http://schemas.microsoft.com/office/word/2010/wordprocessingDrawing" xmlns:wp="http://schemas.openxmlformats.org/drawingml/2006/wordprocessingDrawing" xmlns:w10="urn:schemas-microsoft-com:office:word" xmlns:w="http://schemas.openxmlformats.org/wordprocessingml/2006/main" xmlns:w14="http://schemas.microsoft.com/office/word/2010/wordml" xmlns:w15="http://schemas.microsoft.com/office/word/2012/wordml" xmlns:wpg="http://schemas.microsoft.com/office/word/2010/wordprocessingGroup" xmlns:wpi="http://schemas.microsoft.com/office/word/2010/wordprocessingInk" xmlns:wne="http://schemas.microsoft.com/office/word/2006/wordml" xmlns:wps="http://schemas.microsoft.com/office/word/2010/wordprocessingShape" mc:Ignorable="w14 w15 wp14">
   <w:sdt>
     <w:sdtPr>
       <w:id w:val="966018112"/>
@@ -622,7 +577,7 @@
 </file>
 
 <file path=word/footnotes.xml><?xml version="1.0" encoding="utf-8"?>
-<w:footnotes xmlns:wpc="http://schemas.microsoft.com/office/word/2010/wordprocessingCanvas" xmlns:cx="http://schemas.microsoft.com/office/drawing/2014/chartex" xmlns:mc="http://schemas.openxmlformats.org/markup-compatibility/2006" xmlns:o="urn:schemas-microsoft-com:office:office" xmlns:r="http://schemas.openxmlformats.org/officeDocument/2006/relationships" xmlns:m="http://schemas.openxmlformats.org/officeDocument/2006/math" xmlns:v="urn:schemas-microsoft-com:vml" xmlns:wp14="http://schemas.microsoft.com/office/word/2010/wordprocessingDrawing" xmlns:wp="http://schemas.openxmlformats.org/drawingml/2006/wordprocessingDrawing" xmlns:w10="urn:schemas-microsoft-com:office:word" xmlns:w="http://schemas.openxmlformats.org/wordprocessingml/2006/main" xmlns:w14="http://schemas.microsoft.com/office/word/2010/wordml" xmlns:w15="http://schemas.microsoft.com/office/word/2012/wordml" xmlns:w16se="http://schemas.microsoft.com/office/word/2015/wordml/symex" xmlns:wpg="http://schemas.microsoft.com/office/word/2010/wordprocessingGroup" xmlns:wpi="http://schemas.microsoft.com/office/word/2010/wordprocessingInk" xmlns:wne="http://schemas.microsoft.com/office/word/2006/wordml" xmlns:wps="http://schemas.microsoft.com/office/word/2010/wordprocessingShape" mc:Ignorable="w14 w15 w16se wp14">
+<w:footnotes xmlns:wpc="http://schemas.microsoft.com/office/word/2010/wordprocessingCanvas" xmlns:mc="http://schemas.openxmlformats.org/markup-compatibility/2006" xmlns:o="urn:schemas-microsoft-com:office:office" xmlns:r="http://schemas.openxmlformats.org/officeDocument/2006/relationships" xmlns:m="http://schemas.openxmlformats.org/officeDocument/2006/math" xmlns:v="urn:schemas-microsoft-com:vml" xmlns:wp14="http://schemas.microsoft.com/office/word/2010/wordprocessingDrawing" xmlns:wp="http://schemas.openxmlformats.org/drawingml/2006/wordprocessingDrawing" xmlns:w10="urn:schemas-microsoft-com:office:word" xmlns:w="http://schemas.openxmlformats.org/wordprocessingml/2006/main" xmlns:w14="http://schemas.microsoft.com/office/word/2010/wordml" xmlns:w15="http://schemas.microsoft.com/office/word/2012/wordml" xmlns:wpg="http://schemas.microsoft.com/office/word/2010/wordprocessingGroup" xmlns:wpi="http://schemas.microsoft.com/office/word/2010/wordprocessingInk" xmlns:wne="http://schemas.microsoft.com/office/word/2006/wordml" xmlns:wps="http://schemas.microsoft.com/office/word/2010/wordprocessingShape" mc:Ignorable="w14 w15 wp14">
   <w:footnote w:type="separator" w:id="-1">
     <w:p>
       <w:pPr>
@@ -647,8 +602,8 @@
 </file>
 
 <file path=word/numbering.xml><?xml version="1.0" encoding="utf-8"?>
-<w:numbering xmlns:wpc="http://schemas.microsoft.com/office/word/2010/wordprocessingCanvas" xmlns:cx="http://schemas.microsoft.com/office/drawing/2014/chartex" xmlns:mc="http://schemas.openxmlformats.org/markup-compatibility/2006" xmlns:o="urn:schemas-microsoft-com:office:office" xmlns:r="http://schemas.openxmlformats.org/officeDocument/2006/relationships" xmlns:m="http://schemas.openxmlformats.org/officeDocument/2006/math" xmlns:v="urn:schemas-microsoft-com:vml" xmlns:wp14="http://schemas.microsoft.com/office/word/2010/wordprocessingDrawing" xmlns:wp="http://schemas.openxmlformats.org/drawingml/2006/wordprocessingDrawing" xmlns:w10="urn:schemas-microsoft-com:office:word" xmlns:w="http://schemas.openxmlformats.org/wordprocessingml/2006/main" xmlns:w14="http://schemas.microsoft.com/office/word/2010/wordml" xmlns:w15="http://schemas.microsoft.com/office/word/2012/wordml" xmlns:w16se="http://schemas.microsoft.com/office/word/2015/wordml/symex" xmlns:wpg="http://schemas.microsoft.com/office/word/2010/wordprocessingGroup" xmlns:wpi="http://schemas.microsoft.com/office/word/2010/wordprocessingInk" xmlns:wne="http://schemas.microsoft.com/office/word/2006/wordml" xmlns:wps="http://schemas.microsoft.com/office/word/2010/wordprocessingShape" mc:Ignorable="w14 w15 w16se wp14">
-  <w:abstractNum w:abstractNumId="0" w15:restartNumberingAfterBreak="0">
+<w:numbering xmlns:wpc="http://schemas.microsoft.com/office/word/2010/wordprocessingCanvas" xmlns:mc="http://schemas.openxmlformats.org/markup-compatibility/2006" xmlns:o="urn:schemas-microsoft-com:office:office" xmlns:r="http://schemas.openxmlformats.org/officeDocument/2006/relationships" xmlns:m="http://schemas.openxmlformats.org/officeDocument/2006/math" xmlns:v="urn:schemas-microsoft-com:vml" xmlns:wp14="http://schemas.microsoft.com/office/word/2010/wordprocessingDrawing" xmlns:wp="http://schemas.openxmlformats.org/drawingml/2006/wordprocessingDrawing" xmlns:w10="urn:schemas-microsoft-com:office:word" xmlns:w="http://schemas.openxmlformats.org/wordprocessingml/2006/main" xmlns:w14="http://schemas.microsoft.com/office/word/2010/wordml" xmlns:w15="http://schemas.microsoft.com/office/word/2012/wordml" xmlns:wpg="http://schemas.microsoft.com/office/word/2010/wordprocessingGroup" xmlns:wpi="http://schemas.microsoft.com/office/word/2010/wordprocessingInk" xmlns:wne="http://schemas.microsoft.com/office/word/2006/wordml" xmlns:wps="http://schemas.microsoft.com/office/word/2010/wordprocessingShape" mc:Ignorable="w14 w15 wp14">
+  <w:abstractNum w:abstractNumId="0">
     <w:nsid w:val="00FF7019"/>
     <w:multiLevelType w:val="hybridMultilevel"/>
     <w:tmpl w:val="B4663372"/>
@@ -734,7 +689,7 @@
       </w:pPr>
     </w:lvl>
   </w:abstractNum>
-  <w:abstractNum w:abstractNumId="1" w15:restartNumberingAfterBreak="0">
+  <w:abstractNum w:abstractNumId="1">
     <w:nsid w:val="0A592241"/>
     <w:multiLevelType w:val="hybridMultilevel"/>
     <w:tmpl w:val="B9E03D6E"/>
@@ -820,7 +775,7 @@
       </w:pPr>
     </w:lvl>
   </w:abstractNum>
-  <w:abstractNum w:abstractNumId="2" w15:restartNumberingAfterBreak="0">
+  <w:abstractNum w:abstractNumId="2">
     <w:nsid w:val="14AF22E3"/>
     <w:multiLevelType w:val="hybridMultilevel"/>
     <w:tmpl w:val="386CF092"/>
@@ -933,7 +888,7 @@
       </w:rPr>
     </w:lvl>
   </w:abstractNum>
-  <w:abstractNum w:abstractNumId="3" w15:restartNumberingAfterBreak="0">
+  <w:abstractNum w:abstractNumId="3">
     <w:nsid w:val="18F820EA"/>
     <w:multiLevelType w:val="hybridMultilevel"/>
     <w:tmpl w:val="80769306"/>
@@ -1045,7 +1000,7 @@
       </w:rPr>
     </w:lvl>
   </w:abstractNum>
-  <w:abstractNum w:abstractNumId="4" w15:restartNumberingAfterBreak="0">
+  <w:abstractNum w:abstractNumId="4">
     <w:nsid w:val="1FAC35E9"/>
     <w:multiLevelType w:val="hybridMultilevel"/>
     <w:tmpl w:val="CD14F778"/>
@@ -1131,7 +1086,7 @@
       </w:pPr>
     </w:lvl>
   </w:abstractNum>
-  <w:abstractNum w:abstractNumId="5" w15:restartNumberingAfterBreak="0">
+  <w:abstractNum w:abstractNumId="5">
     <w:nsid w:val="242962FB"/>
     <w:multiLevelType w:val="hybridMultilevel"/>
     <w:tmpl w:val="E9947844"/>
@@ -1217,7 +1172,7 @@
       </w:pPr>
     </w:lvl>
   </w:abstractNum>
-  <w:abstractNum w:abstractNumId="6" w15:restartNumberingAfterBreak="0">
+  <w:abstractNum w:abstractNumId="6">
     <w:nsid w:val="24AE6E69"/>
     <w:multiLevelType w:val="hybridMultilevel"/>
     <w:tmpl w:val="E87442A4"/>
@@ -1330,7 +1285,7 @@
       </w:rPr>
     </w:lvl>
   </w:abstractNum>
-  <w:abstractNum w:abstractNumId="7" w15:restartNumberingAfterBreak="0">
+  <w:abstractNum w:abstractNumId="7">
     <w:nsid w:val="26000402"/>
     <w:multiLevelType w:val="hybridMultilevel"/>
     <w:tmpl w:val="00DE8D8A"/>
@@ -1443,7 +1398,7 @@
       </w:rPr>
     </w:lvl>
   </w:abstractNum>
-  <w:abstractNum w:abstractNumId="8" w15:restartNumberingAfterBreak="0">
+  <w:abstractNum w:abstractNumId="8">
     <w:nsid w:val="30E1571C"/>
     <w:multiLevelType w:val="hybridMultilevel"/>
     <w:tmpl w:val="1BB08512"/>
@@ -1556,7 +1511,7 @@
       </w:rPr>
     </w:lvl>
   </w:abstractNum>
-  <w:abstractNum w:abstractNumId="9" w15:restartNumberingAfterBreak="0">
+  <w:abstractNum w:abstractNumId="9">
     <w:nsid w:val="43CE712B"/>
     <w:multiLevelType w:val="hybridMultilevel"/>
     <w:tmpl w:val="63CC01E0"/>
@@ -1642,7 +1597,7 @@
       </w:pPr>
     </w:lvl>
   </w:abstractNum>
-  <w:abstractNum w:abstractNumId="10" w15:restartNumberingAfterBreak="0">
+  <w:abstractNum w:abstractNumId="10">
     <w:nsid w:val="457B4138"/>
     <w:multiLevelType w:val="hybridMultilevel"/>
     <w:tmpl w:val="93F0C892"/>
@@ -1728,7 +1683,7 @@
       </w:pPr>
     </w:lvl>
   </w:abstractNum>
-  <w:abstractNum w:abstractNumId="11" w15:restartNumberingAfterBreak="0">
+  <w:abstractNum w:abstractNumId="11">
     <w:nsid w:val="72493E13"/>
     <w:multiLevelType w:val="hybridMultilevel"/>
     <w:tmpl w:val="4B6E2664"/>
@@ -1881,7 +1836,7 @@
 </file>
 
 <file path=word/styles.xml><?xml version="1.0" encoding="utf-8"?>
-<w:styles xmlns:mc="http://schemas.openxmlformats.org/markup-compatibility/2006" xmlns:r="http://schemas.openxmlformats.org/officeDocument/2006/relationships" xmlns:w="http://schemas.openxmlformats.org/wordprocessingml/2006/main" xmlns:w14="http://schemas.microsoft.com/office/word/2010/wordml" xmlns:w15="http://schemas.microsoft.com/office/word/2012/wordml" xmlns:w16se="http://schemas.microsoft.com/office/word/2015/wordml/symex" mc:Ignorable="w14 w15 w16se">
+<w:styles xmlns:mc="http://schemas.openxmlformats.org/markup-compatibility/2006" xmlns:r="http://schemas.openxmlformats.org/officeDocument/2006/relationships" xmlns:w="http://schemas.openxmlformats.org/wordprocessingml/2006/main" xmlns:w14="http://schemas.microsoft.com/office/word/2010/wordml" xmlns:w15="http://schemas.microsoft.com/office/word/2012/wordml" mc:Ignorable="w14 w15">
   <w:docDefaults>
     <w:rPrDefault>
       <w:rPr>
@@ -2651,11 +2606,11 @@
       <w:szCs w:val="20"/>
     </w:rPr>
   </w:style>
-  <w:style w:type="paragraph" w:styleId="Ttulo">
+  <w:style w:type="paragraph" w:styleId="Puesto">
     <w:name w:val="Title"/>
     <w:basedOn w:val="Normal"/>
     <w:next w:val="Normal"/>
-    <w:link w:val="TtuloCar"/>
+    <w:link w:val="PuestoCar"/>
     <w:uiPriority w:val="10"/>
     <w:qFormat/>
     <w:rsid w:val="00867061"/>
@@ -2671,10 +2626,10 @@
       <w:szCs w:val="80"/>
     </w:rPr>
   </w:style>
-  <w:style w:type="character" w:customStyle="1" w:styleId="TtuloCar">
-    <w:name w:val="Título Car"/>
+  <w:style w:type="character" w:customStyle="1" w:styleId="PuestoCar">
+    <w:name w:val="Puesto Car"/>
     <w:basedOn w:val="Fuentedeprrafopredeter"/>
-    <w:link w:val="Ttulo"/>
+    <w:link w:val="Puesto"/>
     <w:uiPriority w:val="10"/>
     <w:rsid w:val="00867061"/>
     <w:rPr>
@@ -2874,7 +2829,7 @@
       <w:smallCaps/>
     </w:rPr>
   </w:style>
-  <w:style w:type="paragraph" w:styleId="TtuloTDC">
+  <w:style w:type="paragraph" w:styleId="TtulodeTDC">
     <w:name w:val="TOC Heading"/>
     <w:basedOn w:val="Ttulo1"/>
     <w:next w:val="Normal"/>
@@ -2914,6 +2869,7 @@
       <w:spacing w:after="0" w:line="240" w:lineRule="auto"/>
     </w:pPr>
     <w:tblPr>
+      <w:tblInd w:w="0" w:type="dxa"/>
       <w:tblBorders>
         <w:top w:val="single" w:sz="4" w:space="0" w:color="auto"/>
         <w:left w:val="single" w:sz="4" w:space="0" w:color="auto"/>
@@ -2922,6 +2878,12 @@
         <w:insideH w:val="single" w:sz="4" w:space="0" w:color="auto"/>
         <w:insideV w:val="single" w:sz="4" w:space="0" w:color="auto"/>
       </w:tblBorders>
+      <w:tblCellMar>
+        <w:top w:w="0" w:type="dxa"/>
+        <w:left w:w="108" w:type="dxa"/>
+        <w:bottom w:w="0" w:type="dxa"/>
+        <w:right w:w="108" w:type="dxa"/>
+      </w:tblCellMar>
     </w:tblPr>
   </w:style>
   <w:style w:type="paragraph" w:styleId="Encabezado">

</xml_diff>